<commit_message>
logica para regresar al menu
</commit_message>
<xml_diff>
--- a/Documento.docx
+++ b/Documento.docx
@@ -624,6 +624,341 @@
             <mc:AlternateContent>
               <mc:Choice Requires="wpg">
                 <w:drawing>
+                  <wp:anchor xmlns:wp="http://schemas.openxmlformats.org/drawingml/2006/wordprocessingDrawing" xmlns:wp14="http://schemas.microsoft.com/office/word/2010/wordprocessingDrawing" distT="0" distB="0" distL="114300" distR="114300" simplePos="0" relativeHeight="251658242" behindDoc="0" locked="0" layoutInCell="1" allowOverlap="1">
+                    <wp:simplePos x="0" y="0"/>
+                    <wp:positionH relativeFrom="page">
+                      <wp:posOffset>152400</wp:posOffset>
+                    </wp:positionH>
+                    <wp:positionV relativeFrom="paragraph">
+                      <wp:posOffset>1318895</wp:posOffset>
+                    </wp:positionV>
+                    <wp:extent cx="5324475" cy="9655810"/>
+                    <wp:effectExtent l="0" t="0" r="0" b="0"/>
+                    <wp:wrapNone/>
+                    <wp:docPr id="5" name="Cuadro de texto 12"/>
+                    <wp:cNvGraphicFramePr/>
+                    <a:graphic xmlns:a="http://schemas.openxmlformats.org/drawingml/2006/main">
+                      <a:graphicData uri="http://schemas.microsoft.com/office/word/2010/wordprocessingShape">
+                        <wps:wsp>
+                          <wps:cNvPr id="0" name=""/>
+                          <wps:cNvSpPr txBox="1"/>
+                          <wps:spPr bwMode="auto">
+                            <a:xfrm rot="0" flipH="0" flipV="0">
+                              <a:off x="0" y="0"/>
+                              <a:ext cx="5324474" cy="760395"/>
+                            </a:xfrm>
+                            <a:prstGeom prst="rect">
+                              <a:avLst/>
+                            </a:prstGeom>
+                            <a:noFill/>
+                            <a:ln>
+                              <a:noFill/>
+                            </a:ln>
+                          </wps:spPr>
+                          <wps:txbx>
+                            <w:txbxContent>
+                              <w:p>
+                                <w:pPr>
+                                  <w:pBdr/>
+                                  <w:spacing/>
+                                  <w:ind/>
+                                  <w:jc w:val="center"/>
+                                  <w:rPr>
+                                    <w:rFonts w:ascii="Arial" w:hAnsi="Arial" w:cs="Arial"/>
+                                    <w:b/>
+                                    <w:color w:val="70ad47"/>
+                                    <w:spacing w:val="10"/>
+                                    <w:sz w:val="72"/>
+                                    <w:szCs w:val="72"/>
+                                    <w:lang w:val="en-US"/>
+                                    <w14:textOutline w14:w="9525" w14:cap="flat" w14:cmpd="sng" w14:algn="ctr">
+                                      <w14:solidFill>
+                                        <w14:schemeClr w14:val="accent1"/>
+                                      </w14:solidFill>
+                                      <w14:prstDash w14:val="solid"/>
+                                      <w14:round/>
+                                    </w14:textOutline>
+                                    <w14:textFill>
+                                      <w14:solidFill>
+                                        <w14:srgbClr w14:val="70AD47">
+                                          <w14:tint w14:val="1000"/>
+                                        </w14:srgbClr>
+                                      </w14:solidFill>
+                                    </w14:textFill>
+                                  </w:rPr>
+                                </w:pPr>
+                                <w:r>
+                                  <w:rPr>
+                                    <w:rFonts w:ascii="Arial" w:hAnsi="Arial" w:cs="Arial"/>
+                                    <w:b/>
+                                    <w:color w:val="70ad47"/>
+                                    <w:spacing w:val="10"/>
+                                    <w:sz w:val="72"/>
+                                    <w:szCs w:val="72"/>
+                                    <w:lang w:val="en-US"/>
+                                    <w14:textOutline w14:w="9525" w14:cap="flat" w14:cmpd="sng" w14:algn="ctr">
+                                      <w14:solidFill>
+                                        <w14:schemeClr w14:val="accent1"/>
+                                      </w14:solidFill>
+                                      <w14:prstDash w14:val="solid"/>
+                                      <w14:round/>
+                                    </w14:textOutline>
+                                    <w14:textFill>
+                                      <w14:solidFill>
+                                        <w14:srgbClr w14:val="70AD47">
+                                          <w14:tint w14:val="1000"/>
+                                        </w14:srgbClr>
+                                      </w14:solidFill>
+                                    </w14:textFill>
+                                  </w:rPr>
+                                </w:r>
+                                <w:r>
+                                  <w:rPr>
+                                    <w:rFonts w:ascii="Arial" w:hAnsi="Arial" w:cs="Arial"/>
+                                    <w:b/>
+                                    <w:color w:val="70ad47"/>
+                                    <w:spacing w:val="10"/>
+                                    <w:sz w:val="72"/>
+                                    <w:szCs w:val="72"/>
+                                    <w:lang w:val="en-US"/>
+                                    <w14:textOutline w14:w="9525" w14:cap="flat" w14:cmpd="sng" w14:algn="ctr">
+                                      <w14:solidFill>
+                                        <w14:schemeClr w14:val="accent1"/>
+                                      </w14:solidFill>
+                                      <w14:prstDash w14:val="solid"/>
+                                      <w14:round/>
+                                    </w14:textOutline>
+                                    <w14:textFill>
+                                      <w14:solidFill>
+                                        <w14:srgbClr w14:val="70AD47">
+                                          <w14:tint w14:val="1000"/>
+                                        </w14:srgbClr>
+                                      </w14:solidFill>
+                                    </w14:textFill>
+                                  </w:rPr>
+                                  <w:t xml:space="preserve">Proyecto Final2</w:t>
+                                </w:r>
+                                <w:r>
+                                  <w:rPr>
+                                    <w:rFonts w:ascii="Arial" w:hAnsi="Arial" w:cs="Arial"/>
+                                    <w:b/>
+                                    <w:color w:val="70ad47"/>
+                                    <w:spacing w:val="10"/>
+                                    <w:sz w:val="72"/>
+                                    <w:szCs w:val="72"/>
+                                    <w:lang w:val="en-US"/>
+                                    <w14:textOutline w14:w="9525" w14:cap="flat" w14:cmpd="sng" w14:algn="ctr">
+                                      <w14:solidFill>
+                                        <w14:schemeClr w14:val="accent1"/>
+                                      </w14:solidFill>
+                                      <w14:prstDash w14:val="solid"/>
+                                      <w14:round/>
+                                    </w14:textOutline>
+                                    <w14:textFill>
+                                      <w14:solidFill>
+                                        <w14:srgbClr w14:val="70AD47">
+                                          <w14:tint w14:val="1000"/>
+                                        </w14:srgbClr>
+                                      </w14:solidFill>
+                                    </w14:textFill>
+                                  </w:rPr>
+                                </w:r>
+                                <w:r>
+                                  <w:rPr>
+                                    <w:rFonts w:ascii="Arial" w:hAnsi="Arial" w:cs="Arial"/>
+                                    <w:b/>
+                                    <w:color w:val="70ad47"/>
+                                    <w:spacing w:val="10"/>
+                                    <w:sz w:val="72"/>
+                                    <w:szCs w:val="72"/>
+                                    <w:lang w:val="en-US"/>
+                                    <w14:textOutline w14:w="9525" w14:cap="flat" w14:cmpd="sng" w14:algn="ctr">
+                                      <w14:solidFill>
+                                        <w14:schemeClr w14:val="accent1"/>
+                                      </w14:solidFill>
+                                      <w14:prstDash w14:val="solid"/>
+                                      <w14:round/>
+                                    </w14:textOutline>
+                                    <w14:textFill>
+                                      <w14:solidFill>
+                                        <w14:srgbClr w14:val="70AD47">
+                                          <w14:tint w14:val="1000"/>
+                                        </w14:srgbClr>
+                                      </w14:solidFill>
+                                    </w14:textFill>
+                                  </w:rPr>
+                                </w:r>
+                              </w:p>
+                            </w:txbxContent>
+                          </wps:txbx>
+                          <wps:bodyPr rot="0" spcFirstLastPara="0" vertOverflow="overflow" horzOverflow="overflow" vert="horz" wrap="square" lIns="91440" tIns="45720" rIns="91440" bIns="45720" numCol="1" spcCol="0" rtlCol="0" fromWordArt="0" anchor="t" anchorCtr="0" forceAA="0" compatLnSpc="1">
+                            <a:prstTxWarp prst="textNoShape"/>
+                            <a:spAutoFit/>
+                          </wps:bodyPr>
+                        </wps:wsp>
+                      </a:graphicData>
+                    </a:graphic>
+                  </wp:anchor>
+                </w:drawing>
+              </mc:Choice>
+              <mc:Fallback>
+                <w:pict>
+                  <v:shape id="shape 4" o:spid="_x0000_s4" o:spt="202" type="#_x0000_t202" style="position:absolute;z-index:251658242;o:allowoverlap:true;o:allowincell:true;mso-position-horizontal-relative:page;margin-left:12.00pt;mso-position-horizontal:absolute;mso-position-vertical-relative:text;margin-top:103.85pt;mso-position-vertical:absolute;width:419.25pt;height:760.30pt;mso-wrap-distance-left:9.00pt;mso-wrap-distance-top:0.00pt;mso-wrap-distance-right:9.00pt;mso-wrap-distance-bottom:0.00pt;rotation:0;v-text-anchor:top;visibility:visible;" filled="f" stroked="f">
+                    <v:textbox inset="0,0,0,0">
+                      <w:txbxContent>
+                        <w:p>
+                          <w:pPr>
+                            <w:pBdr/>
+                            <w:spacing/>
+                            <w:ind/>
+                            <w:jc w:val="center"/>
+                            <w:rPr>
+                              <w:rFonts w:ascii="Arial" w:hAnsi="Arial" w:cs="Arial"/>
+                              <w:b/>
+                              <w:color w:val="70ad47"/>
+                              <w:spacing w:val="10"/>
+                              <w:sz w:val="72"/>
+                              <w:szCs w:val="72"/>
+                              <w:lang w:val="en-US"/>
+                              <w14:textOutline w14:w="9525" w14:cap="flat" w14:cmpd="sng" w14:algn="ctr">
+                                <w14:solidFill>
+                                  <w14:schemeClr w14:val="accent1"/>
+                                </w14:solidFill>
+                                <w14:prstDash w14:val="solid"/>
+                                <w14:round/>
+                              </w14:textOutline>
+                              <w14:textFill>
+                                <w14:solidFill>
+                                  <w14:srgbClr w14:val="70AD47">
+                                    <w14:tint w14:val="1000"/>
+                                  </w14:srgbClr>
+                                </w14:solidFill>
+                              </w14:textFill>
+                            </w:rPr>
+                          </w:pPr>
+                          <w:r>
+                            <w:rPr>
+                              <w:rFonts w:ascii="Arial" w:hAnsi="Arial" w:cs="Arial"/>
+                              <w:b/>
+                              <w:color w:val="70ad47"/>
+                              <w:spacing w:val="10"/>
+                              <w:sz w:val="72"/>
+                              <w:szCs w:val="72"/>
+                              <w:lang w:val="en-US"/>
+                              <w14:textOutline w14:w="9525" w14:cap="flat" w14:cmpd="sng" w14:algn="ctr">
+                                <w14:solidFill>
+                                  <w14:schemeClr w14:val="accent1"/>
+                                </w14:solidFill>
+                                <w14:prstDash w14:val="solid"/>
+                                <w14:round/>
+                              </w14:textOutline>
+                              <w14:textFill>
+                                <w14:solidFill>
+                                  <w14:srgbClr w14:val="70AD47">
+                                    <w14:tint w14:val="1000"/>
+                                  </w14:srgbClr>
+                                </w14:solidFill>
+                              </w14:textFill>
+                            </w:rPr>
+                          </w:r>
+                          <w:r>
+                            <w:rPr>
+                              <w:rFonts w:ascii="Arial" w:hAnsi="Arial" w:cs="Arial"/>
+                              <w:b/>
+                              <w:color w:val="70ad47"/>
+                              <w:spacing w:val="10"/>
+                              <w:sz w:val="72"/>
+                              <w:szCs w:val="72"/>
+                              <w:lang w:val="en-US"/>
+                              <w14:textOutline w14:w="9525" w14:cap="flat" w14:cmpd="sng" w14:algn="ctr">
+                                <w14:solidFill>
+                                  <w14:schemeClr w14:val="accent1"/>
+                                </w14:solidFill>
+                                <w14:prstDash w14:val="solid"/>
+                                <w14:round/>
+                              </w14:textOutline>
+                              <w14:textFill>
+                                <w14:solidFill>
+                                  <w14:srgbClr w14:val="70AD47">
+                                    <w14:tint w14:val="1000"/>
+                                  </w14:srgbClr>
+                                </w14:solidFill>
+                              </w14:textFill>
+                            </w:rPr>
+                            <w:t xml:space="preserve">Proyecto Final2</w:t>
+                          </w:r>
+                          <w:r>
+                            <w:rPr>
+                              <w:rFonts w:ascii="Arial" w:hAnsi="Arial" w:cs="Arial"/>
+                              <w:b/>
+                              <w:color w:val="70ad47"/>
+                              <w:spacing w:val="10"/>
+                              <w:sz w:val="72"/>
+                              <w:szCs w:val="72"/>
+                              <w:lang w:val="en-US"/>
+                              <w14:textOutline w14:w="9525" w14:cap="flat" w14:cmpd="sng" w14:algn="ctr">
+                                <w14:solidFill>
+                                  <w14:schemeClr w14:val="accent1"/>
+                                </w14:solidFill>
+                                <w14:prstDash w14:val="solid"/>
+                                <w14:round/>
+                              </w14:textOutline>
+                              <w14:textFill>
+                                <w14:solidFill>
+                                  <w14:srgbClr w14:val="70AD47">
+                                    <w14:tint w14:val="1000"/>
+                                  </w14:srgbClr>
+                                </w14:solidFill>
+                              </w14:textFill>
+                            </w:rPr>
+                          </w:r>
+                          <w:r>
+                            <w:rPr>
+                              <w:rFonts w:ascii="Arial" w:hAnsi="Arial" w:cs="Arial"/>
+                              <w:b/>
+                              <w:color w:val="70ad47"/>
+                              <w:spacing w:val="10"/>
+                              <w:sz w:val="72"/>
+                              <w:szCs w:val="72"/>
+                              <w:lang w:val="en-US"/>
+                              <w14:textOutline w14:w="9525" w14:cap="flat" w14:cmpd="sng" w14:algn="ctr">
+                                <w14:solidFill>
+                                  <w14:schemeClr w14:val="accent1"/>
+                                </w14:solidFill>
+                                <w14:prstDash w14:val="solid"/>
+                                <w14:round/>
+                              </w14:textOutline>
+                              <w14:textFill>
+                                <w14:solidFill>
+                                  <w14:srgbClr w14:val="70AD47">
+                                    <w14:tint w14:val="1000"/>
+                                  </w14:srgbClr>
+                                </w14:solidFill>
+                              </w14:textFill>
+                            </w:rPr>
+                          </w:r>
+                        </w:p>
+                      </w:txbxContent>
+                    </v:textbox>
+                  </v:shape>
+                </w:pict>
+              </mc:Fallback>
+            </mc:AlternateContent>
+          </w:r>
+          <w:r/>
+          <w:r/>
+        </w:p>
+        <w:p>
+          <w:pPr>
+            <w:pBdr/>
+            <w:spacing/>
+            <w:ind/>
+            <w:rPr/>
+          </w:pPr>
+          <w:r>
+            <mc:AlternateContent>
+              <mc:Choice Requires="wpg">
+                <w:drawing>
                   <wp:anchor xmlns:wp="http://schemas.openxmlformats.org/drawingml/2006/wordprocessingDrawing" xmlns:wp14="http://schemas.microsoft.com/office/word/2010/wordprocessingDrawing" distT="45720" distB="45720" distL="114300" distR="114300" simplePos="0" relativeHeight="251658246" behindDoc="0" locked="0" layoutInCell="1" allowOverlap="1">
                     <wp:simplePos x="0" y="0"/>
                     <wp:positionH relativeFrom="margin">
@@ -635,7 +970,7 @@
                     <wp:extent cx="5327015" cy="2825750"/>
                     <wp:effectExtent l="0" t="0" r="0" b="0"/>
                     <wp:wrapSquare wrapText="bothSides"/>
-                    <wp:docPr id="5" name="Cuadro de texto 2"/>
+                    <wp:docPr id="6" name="Cuadro de texto 2"/>
                     <wp:cNvGraphicFramePr/>
                     <a:graphic xmlns:a="http://schemas.openxmlformats.org/drawingml/2006/main">
                       <a:graphicData uri="http://schemas.microsoft.com/office/word/2010/wordprocessingShape">
@@ -759,6 +1094,14 @@
                                     <w:szCs w:val="24"/>
                                   </w:rPr>
                                 </w:r>
+                                <w:r>
+                                  <w:rPr>
+                                    <w:rFonts w:ascii="Arial" w:hAnsi="Arial" w:cs="Arial"/>
+                                    <w:color w:val="ffffff" w:themeColor="background1"/>
+                                    <w:sz w:val="24"/>
+                                    <w:szCs w:val="24"/>
+                                  </w:rPr>
+                                </w:r>
                               </w:p>
                               <w:p>
                                 <w:pPr>
@@ -798,6 +1141,14 @@
                                     <w:szCs w:val="24"/>
                                   </w:rPr>
                                   <w:t xml:space="preserve">Jose De Jesus Palos Garcia</w:t>
+                                </w:r>
+                                <w:r>
+                                  <w:rPr>
+                                    <w:rFonts w:ascii="Arial" w:hAnsi="Arial" w:cs="Arial"/>
+                                    <w:color w:val="ffffff" w:themeColor="background1"/>
+                                    <w:sz w:val="24"/>
+                                    <w:szCs w:val="24"/>
+                                  </w:rPr>
                                 </w:r>
                                 <w:r>
                                   <w:rPr>
@@ -865,7 +1216,25 @@
                                     <w:sz w:val="24"/>
                                     <w:szCs w:val="24"/>
                                   </w:rPr>
-                                  <w:t xml:space="preserve">Fecha de entrega: martes 19 de marzo de 2024</w:t>
+                                  <w:t xml:space="preserve">Fecha de entrega: </w:t>
+                                </w:r>
+                                <w:r>
+                                  <w:rPr>
+                                    <w:rFonts w:ascii="Arial" w:hAnsi="Arial" w:cs="Arial"/>
+                                    <w:color w:val="ffffff" w:themeColor="background1"/>
+                                    <w:sz w:val="24"/>
+                                    <w:szCs w:val="24"/>
+                                  </w:rPr>
+                                  <w:t xml:space="preserve">Lunes 10 de junio</w:t>
+                                </w:r>
+                                <w:r>
+                                  <w:rPr>
+                                    <w:rFonts w:ascii="Arial" w:hAnsi="Arial" w:cs="Arial"/>
+                                    <w:color w:val="ffffff" w:themeColor="background1"/>
+                                    <w:sz w:val="24"/>
+                                    <w:szCs w:val="24"/>
+                                  </w:rPr>
+                                  <w:t xml:space="preserve"> de 2024</w:t>
                                 </w:r>
                                 <w:r>
                                   <w:rPr>
@@ -913,6 +1282,14 @@
                                     <w:szCs w:val="24"/>
                                   </w:rPr>
                                   <w:t xml:space="preserve">:</w:t>
+                                </w:r>
+                                <w:r>
+                                  <w:rPr>
+                                    <w:rFonts w:ascii="Arial" w:hAnsi="Arial" w:cs="Arial"/>
+                                    <w:color w:val="ffffff" w:themeColor="background1"/>
+                                    <w:sz w:val="24"/>
+                                    <w:szCs w:val="24"/>
+                                  </w:rPr>
                                 </w:r>
                                 <w:r>
                                   <w:rPr>
@@ -997,7 +1374,15 @@
                                     <w:szCs w:val="24"/>
                                   </w:rPr>
                                 </w:r>
-                                <w:r/>
+                                <w:r>
+                                  <w:rPr>
+                                    <w:rFonts w:ascii="Arial" w:hAnsi="Arial" w:cs="Arial"/>
+                                    <w:color w:val="ffffff" w:themeColor="background1"/>
+                                    <w:sz w:val="24"/>
+                                    <w:szCs w:val="24"/>
+                                    <w:highlight w:val="none"/>
+                                  </w:rPr>
+                                </w:r>
                               </w:p>
                               <w:p>
                                 <w:pPr>
@@ -1033,6 +1418,14 @@
                                     <w:highlight w:val="none"/>
                                   </w:rPr>
                                 </w:r>
+                                <w:r>
+                                  <w:rPr>
+                                    <w:rFonts w:ascii="Arial" w:hAnsi="Arial" w:cs="Arial"/>
+                                    <w:color w:val="ffffff" w:themeColor="background1"/>
+                                    <w:sz w:val="24"/>
+                                    <w:szCs w:val="24"/>
+                                  </w:rPr>
+                                </w:r>
                               </w:p>
                             </w:txbxContent>
                           </wps:txbx>
@@ -1053,7 +1446,7 @@
               </mc:Choice>
               <mc:Fallback>
                 <w:pict>
-                  <v:shape id="shape 4" o:spid="_x0000_s4" o:spt="202" type="#_x0000_t202" style="position:absolute;z-index:251658246;o:allowoverlap:true;o:allowincell:true;mso-position-horizontal-relative:margin;margin-left:-72.30pt;mso-position-horizontal:absolute;mso-position-vertical-relative:text;margin-top:316.10pt;mso-position-vertical:absolute;width:419.45pt;height:222.50pt;mso-wrap-distance-left:9.00pt;mso-wrap-distance-top:3.60pt;mso-wrap-distance-right:9.00pt;mso-wrap-distance-bottom:3.60pt;v-text-anchor:top;visibility:visible;" filled="f" stroked="f" strokeweight="0.75pt">
+                  <v:shape id="shape 5" o:spid="_x0000_s5" o:spt="202" type="#_x0000_t202" style="position:absolute;z-index:251658246;o:allowoverlap:true;o:allowincell:true;mso-position-horizontal-relative:margin;margin-left:-72.30pt;mso-position-horizontal:absolute;mso-position-vertical-relative:text;margin-top:316.10pt;mso-position-vertical:absolute;width:419.45pt;height:222.50pt;mso-wrap-distance-left:9.00pt;mso-wrap-distance-top:3.60pt;mso-wrap-distance-right:9.00pt;mso-wrap-distance-bottom:3.60pt;v-text-anchor:top;visibility:visible;" filled="f" stroked="f" strokeweight="0.75pt">
                     <w10:wrap type="square"/>
                     <v:textbox inset="0,0,0,0">
                       <w:txbxContent>
@@ -1154,6 +1547,14 @@
                               <w:szCs w:val="24"/>
                             </w:rPr>
                           </w:r>
+                          <w:r>
+                            <w:rPr>
+                              <w:rFonts w:ascii="Arial" w:hAnsi="Arial" w:cs="Arial"/>
+                              <w:color w:val="ffffff" w:themeColor="background1"/>
+                              <w:sz w:val="24"/>
+                              <w:szCs w:val="24"/>
+                            </w:rPr>
+                          </w:r>
                         </w:p>
                         <w:p>
                           <w:pPr>
@@ -1193,6 +1594,14 @@
                               <w:szCs w:val="24"/>
                             </w:rPr>
                             <w:t xml:space="preserve">Jose De Jesus Palos Garcia</w:t>
+                          </w:r>
+                          <w:r>
+                            <w:rPr>
+                              <w:rFonts w:ascii="Arial" w:hAnsi="Arial" w:cs="Arial"/>
+                              <w:color w:val="ffffff" w:themeColor="background1"/>
+                              <w:sz w:val="24"/>
+                              <w:szCs w:val="24"/>
+                            </w:rPr>
                           </w:r>
                           <w:r>
                             <w:rPr>
@@ -1260,7 +1669,25 @@
                               <w:sz w:val="24"/>
                               <w:szCs w:val="24"/>
                             </w:rPr>
-                            <w:t xml:space="preserve">Fecha de entrega: martes 19 de marzo de 2024</w:t>
+                            <w:t xml:space="preserve">Fecha de entrega: </w:t>
+                          </w:r>
+                          <w:r>
+                            <w:rPr>
+                              <w:rFonts w:ascii="Arial" w:hAnsi="Arial" w:cs="Arial"/>
+                              <w:color w:val="ffffff" w:themeColor="background1"/>
+                              <w:sz w:val="24"/>
+                              <w:szCs w:val="24"/>
+                            </w:rPr>
+                            <w:t xml:space="preserve">Lunes 10 de junio</w:t>
+                          </w:r>
+                          <w:r>
+                            <w:rPr>
+                              <w:rFonts w:ascii="Arial" w:hAnsi="Arial" w:cs="Arial"/>
+                              <w:color w:val="ffffff" w:themeColor="background1"/>
+                              <w:sz w:val="24"/>
+                              <w:szCs w:val="24"/>
+                            </w:rPr>
+                            <w:t xml:space="preserve"> de 2024</w:t>
                           </w:r>
                           <w:r>
                             <w:rPr>
@@ -1308,6 +1735,14 @@
                               <w:szCs w:val="24"/>
                             </w:rPr>
                             <w:t xml:space="preserve">:</w:t>
+                          </w:r>
+                          <w:r>
+                            <w:rPr>
+                              <w:rFonts w:ascii="Arial" w:hAnsi="Arial" w:cs="Arial"/>
+                              <w:color w:val="ffffff" w:themeColor="background1"/>
+                              <w:sz w:val="24"/>
+                              <w:szCs w:val="24"/>
+                            </w:rPr>
                           </w:r>
                           <w:r>
                             <w:rPr>
@@ -1392,7 +1827,15 @@
                               <w:szCs w:val="24"/>
                             </w:rPr>
                           </w:r>
-                          <w:r/>
+                          <w:r>
+                            <w:rPr>
+                              <w:rFonts w:ascii="Arial" w:hAnsi="Arial" w:cs="Arial"/>
+                              <w:color w:val="ffffff" w:themeColor="background1"/>
+                              <w:sz w:val="24"/>
+                              <w:szCs w:val="24"/>
+                              <w:highlight w:val="none"/>
+                            </w:rPr>
+                          </w:r>
                         </w:p>
                         <w:p>
                           <w:pPr>
@@ -1428,282 +1871,12 @@
                               <w:highlight w:val="none"/>
                             </w:rPr>
                           </w:r>
-                        </w:p>
-                      </w:txbxContent>
-                    </v:textbox>
-                  </v:shape>
-                </w:pict>
-              </mc:Fallback>
-            </mc:AlternateContent>
-          </w:r>
-          <w:r>
-            <mc:AlternateContent>
-              <mc:Choice Requires="wpg">
-                <w:drawing>
-                  <wp:anchor xmlns:wp="http://schemas.openxmlformats.org/drawingml/2006/wordprocessingDrawing" xmlns:wp14="http://schemas.microsoft.com/office/word/2010/wordprocessingDrawing" distT="0" distB="0" distL="114300" distR="114300" simplePos="0" relativeHeight="251658242" behindDoc="0" locked="0" layoutInCell="1" allowOverlap="1">
-                    <wp:simplePos x="0" y="0"/>
-                    <wp:positionH relativeFrom="page">
-                      <wp:posOffset>152400</wp:posOffset>
-                    </wp:positionH>
-                    <wp:positionV relativeFrom="paragraph">
-                      <wp:posOffset>1318895</wp:posOffset>
-                    </wp:positionV>
-                    <wp:extent cx="5324475" cy="9655810"/>
-                    <wp:effectExtent l="0" t="0" r="0" b="1905"/>
-                    <wp:wrapNone/>
-                    <wp:docPr id="6" name="Cuadro de texto 12"/>
-                    <wp:cNvGraphicFramePr/>
-                    <a:graphic xmlns:a="http://schemas.openxmlformats.org/drawingml/2006/main">
-                      <a:graphicData uri="http://schemas.microsoft.com/office/word/2010/wordprocessingShape">
-                        <wps:wsp>
-                          <wps:cNvPr id="0" name=""/>
-                          <wps:cNvSpPr txBox="1"/>
-                          <wps:spPr bwMode="auto">
-                            <a:xfrm>
-                              <a:off x="0" y="0"/>
-                              <a:ext cx="5324834" cy="760755"/>
-                            </a:xfrm>
-                            <a:prstGeom prst="rect">
-                              <a:avLst/>
-                            </a:prstGeom>
-                            <a:noFill/>
-                            <a:ln>
-                              <a:noFill/>
-                            </a:ln>
-                          </wps:spPr>
-                          <wps:txbx>
-                            <w:txbxContent>
-                              <w:p>
-                                <w:pPr>
-                                  <w:pBdr/>
-                                  <w:spacing/>
-                                  <w:ind/>
-                                  <w:jc w:val="center"/>
-                                  <w:rPr>
-                                    <w:rFonts w:ascii="Arial" w:hAnsi="Arial" w:cs="Arial"/>
-                                    <w:b/>
-                                    <w:color w:val="70ad47"/>
-                                    <w:spacing w:val="10"/>
-                                    <w:sz w:val="72"/>
-                                    <w:szCs w:val="72"/>
-                                    <w:lang w:val="en-US"/>
-                                    <w14:textOutline w14:w="9525" w14:cap="flat" w14:cmpd="sng" w14:algn="ctr">
-                                      <w14:solidFill>
-                                        <w14:schemeClr w14:val="accent1"/>
-                                      </w14:solidFill>
-                                      <w14:prstDash w14:val="solid"/>
-                                      <w14:round/>
-                                    </w14:textOutline>
-                                    <w14:textFill>
-                                      <w14:solidFill>
-                                        <w14:srgbClr w14:val="70AD47">
-                                          <w14:tint w14:val="1000"/>
-                                        </w14:srgbClr>
-                                      </w14:solidFill>
-                                    </w14:textFill>
-                                  </w:rPr>
-                                </w:pPr>
-                                <w:r>
-                                  <w:rPr>
-                                    <w:rFonts w:ascii="Arial" w:hAnsi="Arial" w:cs="Arial"/>
-                                    <w:b/>
-                                    <w:color w:val="70ad47"/>
-                                    <w:spacing w:val="10"/>
-                                    <w:sz w:val="72"/>
-                                    <w:szCs w:val="72"/>
-                                    <w:lang w:val="en-US"/>
-                                    <w14:textOutline w14:w="9525" w14:cap="flat" w14:cmpd="sng" w14:algn="ctr">
-                                      <w14:solidFill>
-                                        <w14:schemeClr w14:val="accent1"/>
-                                      </w14:solidFill>
-                                      <w14:prstDash w14:val="solid"/>
-                                      <w14:round/>
-                                    </w14:textOutline>
-                                    <w14:textFill>
-                                      <w14:solidFill>
-                                        <w14:srgbClr w14:val="70AD47">
-                                          <w14:tint w14:val="1000"/>
-                                        </w14:srgbClr>
-                                      </w14:solidFill>
-                                    </w14:textFill>
-                                  </w:rPr>
-                                </w:r>
-                                <w:r>
-                                  <w:rPr>
-                                    <w:rFonts w:ascii="Arial" w:hAnsi="Arial" w:cs="Arial"/>
-                                    <w:b/>
-                                    <w:color w:val="70ad47"/>
-                                    <w:spacing w:val="10"/>
-                                    <w:sz w:val="72"/>
-                                    <w:szCs w:val="72"/>
-                                    <w:lang w:val="en-US"/>
-                                    <w14:textOutline w14:w="9525" w14:cap="flat" w14:cmpd="sng" w14:algn="ctr">
-                                      <w14:solidFill>
-                                        <w14:schemeClr w14:val="accent1"/>
-                                      </w14:solidFill>
-                                      <w14:prstDash w14:val="solid"/>
-                                      <w14:round/>
-                                    </w14:textOutline>
-                                    <w14:textFill>
-                                      <w14:solidFill>
-                                        <w14:srgbClr w14:val="70AD47">
-                                          <w14:tint w14:val="1000"/>
-                                        </w14:srgbClr>
-                                      </w14:solidFill>
-                                    </w14:textFill>
-                                  </w:rPr>
-                                  <w:t xml:space="preserve">Proyecto Final2</w:t>
-                                </w:r>
-                                <w:r>
-                                  <w:rPr>
-                                    <w:rFonts w:ascii="Arial" w:hAnsi="Arial" w:cs="Arial"/>
-                                    <w:b/>
-                                    <w:color w:val="70ad47"/>
-                                    <w:spacing w:val="10"/>
-                                    <w:sz w:val="72"/>
-                                    <w:szCs w:val="72"/>
-                                    <w:lang w:val="en-US"/>
-                                    <w14:textOutline w14:w="9525" w14:cap="flat" w14:cmpd="sng" w14:algn="ctr">
-                                      <w14:solidFill>
-                                        <w14:schemeClr w14:val="accent1"/>
-                                      </w14:solidFill>
-                                      <w14:prstDash w14:val="solid"/>
-                                      <w14:round/>
-                                    </w14:textOutline>
-                                    <w14:textFill>
-                                      <w14:solidFill>
-                                        <w14:srgbClr w14:val="70AD47">
-                                          <w14:tint w14:val="1000"/>
-                                        </w14:srgbClr>
-                                      </w14:solidFill>
-                                    </w14:textFill>
-                                  </w:rPr>
-                                </w:r>
-                              </w:p>
-                            </w:txbxContent>
-                          </wps:txbx>
-                          <wps:bodyPr rot="0" spcFirstLastPara="0" vertOverflow="overflow" horzOverflow="overflow" vert="horz" wrap="square" lIns="91440" tIns="45720" rIns="91440" bIns="45720" numCol="1" spcCol="0" rtlCol="0" fromWordArt="0" anchor="t" anchorCtr="0" forceAA="0" compatLnSpc="1">
-                            <a:prstTxWarp prst="textNoShape"/>
-                            <a:spAutoFit/>
-                          </wps:bodyPr>
-                        </wps:wsp>
-                      </a:graphicData>
-                    </a:graphic>
-                    <wp14:sizeRelH relativeFrom="margin">
-                      <wp14:pctWidth>0</wp14:pctWidth>
-                    </wp14:sizeRelH>
-                  </wp:anchor>
-                </w:drawing>
-              </mc:Choice>
-              <mc:Fallback>
-                <w:pict>
-                  <v:shape id="shape 5" o:spid="_x0000_s5" o:spt="202" type="#_x0000_t202" style="position:absolute;z-index:251658242;o:allowoverlap:true;o:allowincell:true;mso-position-horizontal-relative:page;margin-left:12.00pt;mso-position-horizontal:absolute;mso-position-vertical-relative:text;margin-top:103.85pt;mso-position-vertical:absolute;width:419.25pt;height:760.30pt;mso-wrap-distance-left:9.00pt;mso-wrap-distance-top:0.00pt;mso-wrap-distance-right:9.00pt;mso-wrap-distance-bottom:0.00pt;v-text-anchor:top;visibility:visible;" filled="f" stroked="f">
-                    <v:textbox inset="0,0,0,0">
-                      <w:txbxContent>
-                        <w:p>
-                          <w:pPr>
-                            <w:pBdr/>
-                            <w:spacing/>
-                            <w:ind/>
-                            <w:jc w:val="center"/>
-                            <w:rPr>
-                              <w:rFonts w:ascii="Arial" w:hAnsi="Arial" w:cs="Arial"/>
-                              <w:b/>
-                              <w:color w:val="70ad47"/>
-                              <w:spacing w:val="10"/>
-                              <w:sz w:val="72"/>
-                              <w:szCs w:val="72"/>
-                              <w:lang w:val="en-US"/>
-                              <w14:textOutline w14:w="9525" w14:cap="flat" w14:cmpd="sng" w14:algn="ctr">
-                                <w14:solidFill>
-                                  <w14:schemeClr w14:val="accent1"/>
-                                </w14:solidFill>
-                                <w14:prstDash w14:val="solid"/>
-                                <w14:round/>
-                              </w14:textOutline>
-                              <w14:textFill>
-                                <w14:solidFill>
-                                  <w14:srgbClr w14:val="70AD47">
-                                    <w14:tint w14:val="1000"/>
-                                  </w14:srgbClr>
-                                </w14:solidFill>
-                              </w14:textFill>
-                            </w:rPr>
-                          </w:pPr>
                           <w:r>
                             <w:rPr>
                               <w:rFonts w:ascii="Arial" w:hAnsi="Arial" w:cs="Arial"/>
-                              <w:b/>
-                              <w:color w:val="70ad47"/>
-                              <w:spacing w:val="10"/>
-                              <w:sz w:val="72"/>
-                              <w:szCs w:val="72"/>
-                              <w:lang w:val="en-US"/>
-                              <w14:textOutline w14:w="9525" w14:cap="flat" w14:cmpd="sng" w14:algn="ctr">
-                                <w14:solidFill>
-                                  <w14:schemeClr w14:val="accent1"/>
-                                </w14:solidFill>
-                                <w14:prstDash w14:val="solid"/>
-                                <w14:round/>
-                              </w14:textOutline>
-                              <w14:textFill>
-                                <w14:solidFill>
-                                  <w14:srgbClr w14:val="70AD47">
-                                    <w14:tint w14:val="1000"/>
-                                  </w14:srgbClr>
-                                </w14:solidFill>
-                              </w14:textFill>
-                            </w:rPr>
-                          </w:r>
-                          <w:r>
-                            <w:rPr>
-                              <w:rFonts w:ascii="Arial" w:hAnsi="Arial" w:cs="Arial"/>
-                              <w:b/>
-                              <w:color w:val="70ad47"/>
-                              <w:spacing w:val="10"/>
-                              <w:sz w:val="72"/>
-                              <w:szCs w:val="72"/>
-                              <w:lang w:val="en-US"/>
-                              <w14:textOutline w14:w="9525" w14:cap="flat" w14:cmpd="sng" w14:algn="ctr">
-                                <w14:solidFill>
-                                  <w14:schemeClr w14:val="accent1"/>
-                                </w14:solidFill>
-                                <w14:prstDash w14:val="solid"/>
-                                <w14:round/>
-                              </w14:textOutline>
-                              <w14:textFill>
-                                <w14:solidFill>
-                                  <w14:srgbClr w14:val="70AD47">
-                                    <w14:tint w14:val="1000"/>
-                                  </w14:srgbClr>
-                                </w14:solidFill>
-                              </w14:textFill>
-                            </w:rPr>
-                            <w:t xml:space="preserve">Proyecto Final2</w:t>
-                          </w:r>
-                          <w:r>
-                            <w:rPr>
-                              <w:rFonts w:ascii="Arial" w:hAnsi="Arial" w:cs="Arial"/>
-                              <w:b/>
-                              <w:color w:val="70ad47"/>
-                              <w:spacing w:val="10"/>
-                              <w:sz w:val="72"/>
-                              <w:szCs w:val="72"/>
-                              <w:lang w:val="en-US"/>
-                              <w14:textOutline w14:w="9525" w14:cap="flat" w14:cmpd="sng" w14:algn="ctr">
-                                <w14:solidFill>
-                                  <w14:schemeClr w14:val="accent1"/>
-                                </w14:solidFill>
-                                <w14:prstDash w14:val="solid"/>
-                                <w14:round/>
-                              </w14:textOutline>
-                              <w14:textFill>
-                                <w14:solidFill>
-                                  <w14:srgbClr w14:val="70AD47">
-                                    <w14:tint w14:val="1000"/>
-                                  </w14:srgbClr>
-                                </w14:solidFill>
-                              </w14:textFill>
+                              <w:color w:val="ffffff" w:themeColor="background1"/>
+                              <w:sz w:val="24"/>
+                              <w:szCs w:val="24"/>
                             </w:rPr>
                           </w:r>
                         </w:p>
@@ -1714,6 +1887,7 @@
               </mc:Fallback>
             </mc:AlternateContent>
           </w:r>
+          <w:r/>
           <w:r>
             <mc:AlternateContent>
               <mc:Choice Requires="wpg">
@@ -3455,6 +3629,235 @@
         <w:ind/>
         <w:rPr/>
       </w:pPr>
+      <w:r/>
+      <w:r>
+        <mc:AlternateContent>
+          <mc:Choice Requires="wpg">
+            <w:drawing>
+              <wp:anchor xmlns:wp="http://schemas.openxmlformats.org/drawingml/2006/wordprocessingDrawing" xmlns:wp14="http://schemas.microsoft.com/office/word/2010/wordprocessingDrawing" distT="0" distB="0" distL="114300" distR="114300" simplePos="0" relativeHeight="251658242" behindDoc="0" locked="0" layoutInCell="1" allowOverlap="1">
+                <wp:simplePos x="0" y="0"/>
+                <wp:positionH relativeFrom="page">
+                  <wp:posOffset>152400</wp:posOffset>
+                </wp:positionH>
+                <wp:positionV relativeFrom="paragraph">
+                  <wp:posOffset>848578</wp:posOffset>
+                </wp:positionV>
+                <wp:extent cx="5324475" cy="9655810"/>
+                <wp:effectExtent l="0" t="0" r="0" b="1905"/>
+                <wp:wrapNone/>
+                <wp:docPr id="8" name="Cuadro de texto 12"/>
+                <wp:cNvGraphicFramePr/>
+                <a:graphic xmlns:a="http://schemas.openxmlformats.org/drawingml/2006/main">
+                  <a:graphicData uri="http://schemas.microsoft.com/office/word/2010/wordprocessingShape">
+                    <wps:wsp>
+                      <wps:cNvPr id="0" name=""/>
+                      <wps:cNvSpPr txBox="1"/>
+                      <wps:spPr bwMode="auto">
+                        <a:xfrm>
+                          <a:off x="0" y="0"/>
+                          <a:ext cx="5324834" cy="477077"/>
+                        </a:xfrm>
+                        <a:prstGeom prst="rect">
+                          <a:avLst/>
+                        </a:prstGeom>
+                        <a:noFill/>
+                        <a:ln>
+                          <a:noFill/>
+                        </a:ln>
+                      </wps:spPr>
+                      <wps:txbx>
+                        <w:txbxContent>
+                          <w:p>
+                            <w:pPr>
+                              <w:pBdr/>
+                              <w:spacing/>
+                              <w:ind/>
+                              <w:jc w:val="center"/>
+                              <w:rPr>
+                                <w:rFonts w:ascii="Arial" w:hAnsi="Arial" w:cs="Arial"/>
+                                <w:b/>
+                                <w:color w:val="70ad47"/>
+                                <w:spacing w:val="10"/>
+                                <w:sz w:val="36"/>
+                                <w:szCs w:val="36"/>
+                                <w:lang w:val="en-US"/>
+                                <w14:textOutline w14:w="9525" w14:cap="flat" w14:cmpd="sng" w14:algn="ctr">
+                                  <w14:solidFill>
+                                    <w14:schemeClr w14:val="accent1"/>
+                                  </w14:solidFill>
+                                  <w14:prstDash w14:val="solid"/>
+                                  <w14:round/>
+                                </w14:textOutline>
+                                <w14:textFill>
+                                  <w14:solidFill>
+                                    <w14:srgbClr w14:val="70AD47">
+                                      <w14:tint w14:val="1000"/>
+                                    </w14:srgbClr>
+                                  </w14:solidFill>
+                                </w14:textFill>
+                              </w:rPr>
+                            </w:pPr>
+                            <w:r>
+                              <w:rPr>
+                                <w:rFonts w:ascii="Arial" w:hAnsi="Arial" w:cs="Arial"/>
+                                <w:b/>
+                                <w:color w:val="70ad47"/>
+                                <w:spacing w:val="10"/>
+                                <w:sz w:val="36"/>
+                                <w:szCs w:val="36"/>
+                                <w:lang w:val="en-US"/>
+                                <w14:textOutline w14:w="9525" w14:cap="flat" w14:cmpd="sng" w14:algn="ctr">
+                                  <w14:solidFill>
+                                    <w14:schemeClr w14:val="accent1"/>
+                                  </w14:solidFill>
+                                  <w14:prstDash w14:val="solid"/>
+                                  <w14:round/>
+                                </w14:textOutline>
+                                <w14:textFill>
+                                  <w14:solidFill>
+                                    <w14:srgbClr w14:val="70AD47">
+                                      <w14:tint w14:val="1000"/>
+                                    </w14:srgbClr>
+                                  </w14:solidFill>
+                                </w14:textFill>
+                              </w:rPr>
+                              <w:t xml:space="preserve">“Guitar Hero”</w:t>
+                            </w:r>
+                            <w:r>
+                              <w:rPr>
+                                <w:rFonts w:ascii="Arial" w:hAnsi="Arial" w:cs="Arial"/>
+                                <w:b/>
+                                <w:color w:val="70ad47"/>
+                                <w:spacing w:val="10"/>
+                                <w:sz w:val="36"/>
+                                <w:szCs w:val="36"/>
+                                <w:lang w:val="en-US"/>
+                                <w14:textOutline w14:w="9525" w14:cap="flat" w14:cmpd="sng" w14:algn="ctr">
+                                  <w14:solidFill>
+                                    <w14:schemeClr w14:val="accent1"/>
+                                  </w14:solidFill>
+                                  <w14:prstDash w14:val="solid"/>
+                                  <w14:round/>
+                                </w14:textOutline>
+                                <w14:textFill>
+                                  <w14:solidFill>
+                                    <w14:srgbClr w14:val="70AD47">
+                                      <w14:tint w14:val="1000"/>
+                                    </w14:srgbClr>
+                                  </w14:solidFill>
+                                </w14:textFill>
+                              </w:rPr>
+                            </w:r>
+                          </w:p>
+                        </w:txbxContent>
+                      </wps:txbx>
+                      <wps:bodyPr rot="0" spcFirstLastPara="0" vertOverflow="overflow" horzOverflow="overflow" vert="horz" wrap="square" lIns="91440" tIns="45720" rIns="91440" bIns="45720" numCol="1" spcCol="0" rtlCol="0" fromWordArt="0" anchor="t" anchorCtr="0" forceAA="0" compatLnSpc="1">
+                        <a:prstTxWarp prst="textNoShape"/>
+                        <a:spAutoFit/>
+                      </wps:bodyPr>
+                    </wps:wsp>
+                  </a:graphicData>
+                </a:graphic>
+                <wp14:sizeRelH relativeFrom="margin">
+                  <wp14:pctWidth>0</wp14:pctWidth>
+                </wp14:sizeRelH>
+              </wp:anchor>
+            </w:drawing>
+          </mc:Choice>
+          <mc:Fallback>
+            <w:pict>
+              <v:shape id="shape 7" o:spid="_x0000_s7" o:spt="202" type="#_x0000_t202" style="position:absolute;z-index:251658242;o:allowoverlap:true;o:allowincell:true;mso-position-horizontal-relative:page;margin-left:12.00pt;mso-position-horizontal:absolute;mso-position-vertical-relative:text;margin-top:66.82pt;mso-position-vertical:absolute;width:419.25pt;height:760.30pt;mso-wrap-distance-left:9.00pt;mso-wrap-distance-top:0.00pt;mso-wrap-distance-right:9.00pt;mso-wrap-distance-bottom:0.00pt;v-text-anchor:top;visibility:visible;" filled="f" stroked="f">
+                <v:textbox inset="0,0,0,0">
+                  <w:txbxContent>
+                    <w:p>
+                      <w:pPr>
+                        <w:pBdr/>
+                        <w:spacing/>
+                        <w:ind/>
+                        <w:jc w:val="center"/>
+                        <w:rPr>
+                          <w:rFonts w:ascii="Arial" w:hAnsi="Arial" w:cs="Arial"/>
+                          <w:b/>
+                          <w:color w:val="70ad47"/>
+                          <w:spacing w:val="10"/>
+                          <w:sz w:val="36"/>
+                          <w:szCs w:val="36"/>
+                          <w:lang w:val="en-US"/>
+                          <w14:textOutline w14:w="9525" w14:cap="flat" w14:cmpd="sng" w14:algn="ctr">
+                            <w14:solidFill>
+                              <w14:schemeClr w14:val="accent1"/>
+                            </w14:solidFill>
+                            <w14:prstDash w14:val="solid"/>
+                            <w14:round/>
+                          </w14:textOutline>
+                          <w14:textFill>
+                            <w14:solidFill>
+                              <w14:srgbClr w14:val="70AD47">
+                                <w14:tint w14:val="1000"/>
+                              </w14:srgbClr>
+                            </w14:solidFill>
+                          </w14:textFill>
+                        </w:rPr>
+                      </w:pPr>
+                      <w:r>
+                        <w:rPr>
+                          <w:rFonts w:ascii="Arial" w:hAnsi="Arial" w:cs="Arial"/>
+                          <w:b/>
+                          <w:color w:val="70ad47"/>
+                          <w:spacing w:val="10"/>
+                          <w:sz w:val="36"/>
+                          <w:szCs w:val="36"/>
+                          <w:lang w:val="en-US"/>
+                          <w14:textOutline w14:w="9525" w14:cap="flat" w14:cmpd="sng" w14:algn="ctr">
+                            <w14:solidFill>
+                              <w14:schemeClr w14:val="accent1"/>
+                            </w14:solidFill>
+                            <w14:prstDash w14:val="solid"/>
+                            <w14:round/>
+                          </w14:textOutline>
+                          <w14:textFill>
+                            <w14:solidFill>
+                              <w14:srgbClr w14:val="70AD47">
+                                <w14:tint w14:val="1000"/>
+                              </w14:srgbClr>
+                            </w14:solidFill>
+                          </w14:textFill>
+                        </w:rPr>
+                        <w:t xml:space="preserve">“Guitar Hero”</w:t>
+                      </w:r>
+                      <w:r>
+                        <w:rPr>
+                          <w:rFonts w:ascii="Arial" w:hAnsi="Arial" w:cs="Arial"/>
+                          <w:b/>
+                          <w:color w:val="70ad47"/>
+                          <w:spacing w:val="10"/>
+                          <w:sz w:val="36"/>
+                          <w:szCs w:val="36"/>
+                          <w:lang w:val="en-US"/>
+                          <w14:textOutline w14:w="9525" w14:cap="flat" w14:cmpd="sng" w14:algn="ctr">
+                            <w14:solidFill>
+                              <w14:schemeClr w14:val="accent1"/>
+                            </w14:solidFill>
+                            <w14:prstDash w14:val="solid"/>
+                            <w14:round/>
+                          </w14:textOutline>
+                          <w14:textFill>
+                            <w14:solidFill>
+                              <w14:srgbClr w14:val="70AD47">
+                                <w14:tint w14:val="1000"/>
+                              </w14:srgbClr>
+                            </w14:solidFill>
+                          </w14:textFill>
+                        </w:rPr>
+                      </w:r>
+                    </w:p>
+                  </w:txbxContent>
+                </v:textbox>
+              </v:shape>
+            </w:pict>
+          </mc:Fallback>
+        </mc:AlternateContent>
+      </w:r>
       <w:r>
         <w:br w:type="page" w:clear="all"/>
       </w:r>
@@ -3489,6 +3892,11 @@
       <w:r>
         <w:rPr>
           <w:highlight w:val="none"/>
+        </w:rPr>
+      </w:r>
+      <w:r>
+        <w:rPr>
+          <w14:ligatures w14:val="none"/>
         </w:rPr>
       </w:r>
     </w:p>
@@ -3546,10 +3954,6 @@
         <w:t xml:space="preserve"> fondos de menus y el movimiento entre menus.</w:t>
       </w:r>
       <w:r/>
-      <w:r/>
-      <w:r/>
-      <w:r/>
-      <w:r/>
     </w:p>
     <w:p>
       <w:pPr>
@@ -3572,11 +3976,11 @@
         <w:rPr/>
       </w:pPr>
       <w:r>
-        <w:t xml:space="preserve">La primer semana de vacaciones, empezaremos la logica del menu de configuracion donde el usuario podra configurar el tamano de la ventana, las teclas de juego,etc. Donde se leera y escribira a un archivo .conf, de donde el programa tomara variables globales.</w:t>
+        <w:t xml:space="preserve">La</w:t>
       </w:r>
-      <w:r/>
-      <w:r/>
-      <w:r/>
+      <w:r>
+        <w:t xml:space="preserve"> primer semana de vacaciones, empezaremos la logica del menu de configuracion donde el usuario podra configurar el tamano de la ventana, las teclas de juego,etc. Donde se leera y escribira a un archivo .conf, de donde el programa tomara variables globales.</w:t>
+      </w:r>
       <w:r/>
     </w:p>
     <w:p>
@@ -3635,8 +4039,11 @@
       <w:r>
         <w:t xml:space="preserve">empezar la logica del modo de un jugadorl</w:t>
       </w:r>
-      <w:r/>
-      <w:r/>
+      <w:r>
+        <w:rPr>
+          <w:highlight w:val="none"/>
+        </w:rPr>
+      </w:r>
     </w:p>
     <w:p>
       <w:pPr>
@@ -3696,12 +4103,10 @@
         <w:ind/>
         <w:rPr/>
       </w:pPr>
-      <w:r/>
       <w:r>
         <w:t xml:space="preserve">semana 6, del 20 al 31 de mayo</w:t>
       </w:r>
       <w:r/>
-      <w:r/>
     </w:p>
     <w:p>
       <w:pPr>
@@ -3714,7 +4119,6 @@
       <w:r>
         <w:t xml:space="preserve">semana 7, del 3 al 7 de junio</w:t>
       </w:r>
-      <w:r/>
       <w:r/>
     </w:p>
     <w:p>
@@ -3764,6 +4168,12 @@
           <w:highlight w:val="none"/>
         </w:rPr>
       </w:r>
+      <w:r>
+        <w:rPr>
+          <w:highlight w:val="none"/>
+          <w14:ligatures w14:val="none"/>
+        </w:rPr>
+      </w:r>
     </w:p>
     <w:p>
       <w:pPr>
@@ -3778,7 +4188,12 @@
       <w:r>
         <w:t xml:space="preserve">Modo de juego</w:t>
       </w:r>
-      <w:r/>
+      <w:r>
+        <w:rPr>
+          <w:highlight w:val="none"/>
+          <w14:ligatures w14:val="none"/>
+        </w:rPr>
+      </w:r>
     </w:p>
     <w:p>
       <w:pPr>
@@ -3801,6 +4216,12 @@
           <w:highlight w:val="none"/>
         </w:rPr>
       </w:r>
+      <w:r>
+        <w:rPr>
+          <w:highlight w:val="none"/>
+          <w14:ligatures w14:val="none"/>
+        </w:rPr>
+      </w:r>
     </w:p>
     <w:p>
       <w:pPr>
@@ -3823,6 +4244,12 @@
           <w:highlight w:val="none"/>
         </w:rPr>
       </w:r>
+      <w:r>
+        <w:rPr>
+          <w:highlight w:val="none"/>
+          <w14:ligatures w14:val="none"/>
+        </w:rPr>
+      </w:r>
     </w:p>
     <w:p>
       <w:pPr>
@@ -3845,6 +4272,12 @@
           <w:highlight w:val="none"/>
         </w:rPr>
       </w:r>
+      <w:r>
+        <w:rPr>
+          <w:highlight w:val="none"/>
+          <w14:ligatures w14:val="none"/>
+        </w:rPr>
+      </w:r>
     </w:p>
     <w:p>
       <w:pPr>
@@ -3853,6 +4286,52 @@
         <w:ind/>
         <w:rPr/>
       </w:pPr>
+      <w:r>
+        <w:rPr>
+          <w:highlight w:val="none"/>
+        </w:rPr>
+      </w:r>
+      <w:r>
+        <w:rPr>
+          <w:highlight w:val="none"/>
+        </w:rPr>
+      </w:r>
+      <w:r/>
+    </w:p>
+    <w:p>
+      <w:pPr>
+        <w:pStyle w:val="664"/>
+        <w:pBdr/>
+        <w:spacing/>
+        <w:ind/>
+        <w:rPr>
+          <w:highlight w:val="none"/>
+        </w:rPr>
+      </w:pPr>
+      <w:r>
+        <w:t xml:space="preserve">Logica del Proyecto</w:t>
+      </w:r>
+      <w:r>
+        <w:rPr>
+          <w:highlight w:val="none"/>
+        </w:rPr>
+      </w:r>
+    </w:p>
+    <w:p>
+      <w:pPr>
+        <w:pBdr/>
+        <w:spacing/>
+        <w:ind w:firstLine="708"/>
+        <w:rPr>
+          <w:highlight w:val="none"/>
+        </w:rPr>
+      </w:pPr>
+      <w:r>
+        <w:rPr>
+          <w:highlight w:val="none"/>
+        </w:rPr>
+        <w:t xml:space="preserve">Jerarquia de clases</w:t>
+      </w:r>
       <w:r>
         <w:rPr>
           <w:highlight w:val="none"/>
@@ -3866,42 +4345,6 @@
     </w:p>
     <w:p>
       <w:pPr>
-        <w:pStyle w:val="664"/>
-        <w:pBdr/>
-        <w:spacing/>
-        <w:ind/>
-        <w:rPr>
-          <w:highlight w:val="none"/>
-        </w:rPr>
-      </w:pPr>
-      <w:r>
-        <w:t xml:space="preserve">Logica del Proyecto</w:t>
-      </w:r>
-      <w:r/>
-    </w:p>
-    <w:p>
-      <w:pPr>
-        <w:pBdr/>
-        <w:spacing/>
-        <w:ind w:firstLine="708"/>
-        <w:rPr>
-          <w:highlight w:val="none"/>
-        </w:rPr>
-      </w:pPr>
-      <w:r>
-        <w:rPr>
-          <w:highlight w:val="none"/>
-        </w:rPr>
-        <w:t xml:space="preserve">Jerarquia de clases</w:t>
-      </w:r>
-      <w:r>
-        <w:rPr>
-          <w:highlight w:val="none"/>
-        </w:rPr>
-      </w:r>
-    </w:p>
-    <w:p>
-      <w:pPr>
         <w:pBdr/>
         <w:spacing/>
         <w:ind w:firstLine="708"/>
@@ -3920,6 +4363,11 @@
           <w:highlight w:val="none"/>
         </w:rPr>
       </w:r>
+      <w:r>
+        <w:rPr>
+          <w:highlight w:val="none"/>
+        </w:rPr>
+      </w:r>
     </w:p>
     <w:p>
       <w:pPr>
@@ -3939,6 +4387,7 @@
           <w:highlight w:val="none"/>
         </w:rPr>
       </w:r>
+      <w:r/>
     </w:p>
     <w:sectPr>
       <w:headerReference w:type="default" r:id="rId8"/>

</xml_diff>

<commit_message>
add netBeans stuff, rm Menu
</commit_message>
<xml_diff>
--- a/Documento.docx
+++ b/Documento.docx
@@ -1407,7 +1407,26 @@
                                   <w:t xml:space="preserve">Miguel Angel Batres Luna</w:t>
                                   <w:tab/>
                                   <w:tab/>
-                                  <w:t xml:space="preserve">ID: 3</w:t>
+                                  <w:t xml:space="preserve">ID: </w:t>
+                                </w:r>
+                                <w:r>
+                                  <w:rPr>
+                                    <w:rFonts w:ascii="Arial" w:hAnsi="Arial" w:cs="Arial"/>
+                                    <w:color w:val="ffffff" w:themeColor="background1"/>
+                                    <w:sz w:val="24"/>
+                                    <w:szCs w:val="24"/>
+                                    <w:highlight w:val="none"/>
+                                  </w:rPr>
+                                  <w:t xml:space="preserve">350553</w:t>
+                                </w:r>
+                                <w:r>
+                                  <w:rPr>
+                                    <w:rFonts w:ascii="Arial" w:hAnsi="Arial" w:cs="Arial"/>
+                                    <w:color w:val="ffffff" w:themeColor="background1"/>
+                                    <w:sz w:val="24"/>
+                                    <w:szCs w:val="24"/>
+                                    <w:highlight w:val="none"/>
+                                  </w:rPr>
                                 </w:r>
                                 <w:r>
                                   <w:rPr>
@@ -1860,7 +1879,26 @@
                             <w:t xml:space="preserve">Miguel Angel Batres Luna</w:t>
                             <w:tab/>
                             <w:tab/>
-                            <w:t xml:space="preserve">ID: 3</w:t>
+                            <w:t xml:space="preserve">ID: </w:t>
+                          </w:r>
+                          <w:r>
+                            <w:rPr>
+                              <w:rFonts w:ascii="Arial" w:hAnsi="Arial" w:cs="Arial"/>
+                              <w:color w:val="ffffff" w:themeColor="background1"/>
+                              <w:sz w:val="24"/>
+                              <w:szCs w:val="24"/>
+                              <w:highlight w:val="none"/>
+                            </w:rPr>
+                            <w:t xml:space="preserve">350553</w:t>
+                          </w:r>
+                          <w:r>
+                            <w:rPr>
+                              <w:rFonts w:ascii="Arial" w:hAnsi="Arial" w:cs="Arial"/>
+                              <w:color w:val="ffffff" w:themeColor="background1"/>
+                              <w:sz w:val="24"/>
+                              <w:szCs w:val="24"/>
+                              <w:highlight w:val="none"/>
+                            </w:rPr>
                           </w:r>
                           <w:r>
                             <w:rPr>
@@ -4186,7 +4224,7 @@
         </w:rPr>
       </w:pPr>
       <w:r>
-        <w:t xml:space="preserve">Modo de juego</w:t>
+        <w:t xml:space="preserve">Modo de juego:</w:t>
       </w:r>
       <w:r>
         <w:rPr>
@@ -4209,7 +4247,7 @@
         <w:rPr>
           <w:highlight w:val="none"/>
         </w:rPr>
-        <w:t xml:space="preserve">Temas</w:t>
+        <w:t xml:space="preserve">Temas:</w:t>
       </w:r>
       <w:r>
         <w:rPr>
@@ -4237,7 +4275,7 @@
         <w:rPr>
           <w:highlight w:val="none"/>
         </w:rPr>
-        <w:t xml:space="preserve">Instrumentos </w:t>
+        <w:t xml:space="preserve">Instrumentos:</w:t>
       </w:r>
       <w:r>
         <w:rPr>
@@ -4265,7 +4303,7 @@
         <w:rPr>
           <w:highlight w:val="none"/>
         </w:rPr>
-        <w:t xml:space="preserve">Escenarios</w:t>
+        <w:t xml:space="preserve">Escenarios:</w:t>
       </w:r>
       <w:r>
         <w:rPr>
@@ -4374,7 +4412,9 @@
         <w:pBdr/>
         <w:spacing/>
         <w:ind w:firstLine="708"/>
-        <w:rPr/>
+        <w:rPr>
+          <w:highlight w:val="none"/>
+        </w:rPr>
       </w:pPr>
       <w:r>
         <w:rPr>
@@ -4388,6 +4428,86 @@
         </w:rPr>
       </w:r>
       <w:r/>
+    </w:p>
+    <w:p>
+      <w:pPr>
+        <w:pBdr/>
+        <w:spacing/>
+        <w:ind w:firstLine="708"/>
+        <w:rPr/>
+      </w:pPr>
+      <w:r/>
+      <w:r/>
+    </w:p>
+    <w:p>
+      <w:pPr>
+        <w:pStyle w:val="664"/>
+        <w:pBdr/>
+        <w:spacing/>
+        <w:ind/>
+        <w:rPr>
+          <w:highlight w:val="none"/>
+        </w:rPr>
+      </w:pPr>
+      <w:r>
+        <w:rPr>
+          <w:highlight w:val="none"/>
+        </w:rPr>
+        <w:t xml:space="preserve">Investigacion</w:t>
+      </w:r>
+      <w:r>
+        <w:rPr>
+          <w:highlight w:val="none"/>
+        </w:rPr>
+      </w:r>
+    </w:p>
+    <w:p>
+      <w:pPr>
+        <w:pBdr/>
+        <w:spacing/>
+        <w:ind w:firstLine="0"/>
+        <w:rPr>
+          <w:highlight w:val="none"/>
+        </w:rPr>
+      </w:pPr>
+      <w:r>
+        <w:rPr>
+          <w:highlight w:val="none"/>
+        </w:rPr>
+      </w:r>
+      <w:r>
+        <w:rPr>
+          <w:highlight w:val="none"/>
+        </w:rPr>
+      </w:r>
+    </w:p>
+    <w:p>
+      <w:pPr>
+        <w:pBdr/>
+        <w:spacing/>
+        <w:ind/>
+        <w:rPr/>
+      </w:pPr>
+      <w:r/>
+      <w:r/>
+    </w:p>
+    <w:p>
+      <w:pPr>
+        <w:pBdr/>
+        <w:spacing/>
+        <w:ind w:firstLine="708"/>
+        <w:rPr/>
+      </w:pPr>
+      <w:r>
+        <w:rPr>
+          <w:highlight w:val="none"/>
+        </w:rPr>
+      </w:r>
+      <w:r>
+        <w:rPr>
+          <w:highlight w:val="none"/>
+        </w:rPr>
+      </w:r>
     </w:p>
     <w:sectPr>
       <w:headerReference w:type="default" r:id="rId8"/>

</xml_diff>

<commit_message>
optimizado fondos de pantalla, falta todos
</commit_message>
<xml_diff>
--- a/Documento.docx
+++ b/Documento.docx
@@ -75,7 +75,7 @@
                             <pic:nvPr/>
                           </pic:nvPicPr>
                           <pic:blipFill>
-                            <a:blip r:embed="rId10"/>
+                            <a:blip r:embed="rId11"/>
                             <a:stretch/>
                           </pic:blipFill>
                           <pic:spPr bwMode="auto">
@@ -122,7 +122,7 @@
                   </v:shapetype>
                   <v:shape id="_x0000_i0" o:spid="_x0000_s0" type="#_x0000_t75" style="position:absolute;z-index:-251658244;o:allowoverlap:true;o:allowincell:true;mso-position-horizontal-relative:text;margin-left:-32.47pt;mso-position-horizontal:absolute;mso-position-vertical-relative:text;margin-top:0.04pt;mso-position-vertical:absolute;width:341.40pt;height:186.30pt;mso-wrap-distance-left:9.00pt;mso-wrap-distance-top:0.00pt;mso-wrap-distance-right:9.00pt;mso-wrap-distance-bottom:0.00pt;z-index:1;" wrapcoords="32954 6440 31634 8852 31634 49116 36028 59583 7468 65218 2199 66824 2199 74074 9667 85347 10546 91787 87435 91787 87875 85347 90069 85347 96222 75681 97102 67634 93583 66023 67662 59583 67222 16102 58435 8051 52722 6440 32954 6440" stroked="false">
                     <w10:wrap type="through"/>
-                    <v:imagedata r:id="rId10" o:title=""/>
+                    <v:imagedata r:id="rId11" o:title=""/>
                     <o:lock v:ext="edit" rotation="t"/>
                   </v:shape>
                 </w:pict>
@@ -175,7 +175,7 @@
                             <w:txbxContent>
                               <w:p>
                                 <w:pPr>
-                                  <w:pStyle w:val="844"/>
+                                  <w:pStyle w:val="848"/>
                                   <w:pBdr/>
                                   <w:spacing/>
                                   <w:ind/>
@@ -236,7 +236,7 @@
                       <w:txbxContent>
                         <w:p>
                           <w:pPr>
-                            <w:pStyle w:val="844"/>
+                            <w:pStyle w:val="848"/>
                             <w:pBdr/>
                             <w:spacing/>
                             <w:ind/>
@@ -344,7 +344,7 @@
                             <w:txbxContent>
                               <w:p>
                                 <w:pPr>
-                                  <w:pStyle w:val="846"/>
+                                  <w:pStyle w:val="850"/>
                                   <w:pBdr/>
                                   <w:spacing/>
                                   <w:ind/>
@@ -398,7 +398,7 @@
                       <w:txbxContent>
                         <w:p>
                           <w:pPr>
-                            <w:pStyle w:val="846"/>
+                            <w:pStyle w:val="850"/>
                             <w:pBdr/>
                             <w:spacing/>
                             <w:ind/>
@@ -475,7 +475,7 @@
                             <pic:nvPr/>
                           </pic:nvPicPr>
                           <pic:blipFill>
-                            <a:blip r:embed="rId11"/>
+                            <a:blip r:embed="rId12"/>
                             <a:srcRect l="0" t="0" r="64846" b="0"/>
                             <a:stretch/>
                           </pic:blipFill>
@@ -525,7 +525,7 @@
                     <o:lock v:ext="edit" aspectratio="t"/>
                   </v:shapetype>
                   <v:shape id="_x0000_i3" o:spid="_x0000_s3" type="#_x0000_t75" style="position:absolute;z-index:251658247;o:allowoverlap:true;o:allowincell:true;mso-position-horizontal-relative:text;margin-left:393.10pt;mso-position-horizontal:absolute;mso-position-vertical-relative:text;margin-top:10.73pt;mso-position-vertical:absolute;width:81.46pt;height:115.09pt;mso-wrap-distance-left:9.00pt;mso-wrap-distance-top:0.00pt;mso-wrap-distance-right:9.00pt;mso-wrap-distance-bottom:0.00pt;z-index:1;" stroked="f">
-                    <v:imagedata r:id="rId11" o:title=""/>
+                    <v:imagedata r:id="rId12" o:title=""/>
                     <o:lock v:ext="edit" rotation="t"/>
                   </v:shape>
                 </w:pict>
@@ -945,7 +945,6 @@
               </mc:Fallback>
             </mc:AlternateContent>
           </w:r>
-          <w:r/>
           <w:r/>
         </w:p>
         <w:p>
@@ -1372,6 +1371,7 @@
                                     <w:color w:val="ffffff" w:themeColor="background1"/>
                                     <w:sz w:val="24"/>
                                     <w:szCs w:val="24"/>
+                                    <w:highlight w:val="none"/>
                                   </w:rPr>
                                 </w:r>
                                 <w:r>
@@ -1425,16 +1425,6 @@
                                     <w:color w:val="ffffff" w:themeColor="background1"/>
                                     <w:sz w:val="24"/>
                                     <w:szCs w:val="24"/>
-                                    <w:highlight w:val="none"/>
-                                  </w:rPr>
-                                </w:r>
-                                <w:r>
-                                  <w:rPr>
-                                    <w:rFonts w:ascii="Arial" w:hAnsi="Arial" w:cs="Arial"/>
-                                    <w:color w:val="ffffff" w:themeColor="background1"/>
-                                    <w:sz w:val="24"/>
-                                    <w:szCs w:val="24"/>
-                                    <w:highlight w:val="none"/>
                                   </w:rPr>
                                 </w:r>
                                 <w:r>
@@ -1844,6 +1834,7 @@
                               <w:color w:val="ffffff" w:themeColor="background1"/>
                               <w:sz w:val="24"/>
                               <w:szCs w:val="24"/>
+                              <w:highlight w:val="none"/>
                             </w:rPr>
                           </w:r>
                           <w:r>
@@ -1897,16 +1888,6 @@
                               <w:color w:val="ffffff" w:themeColor="background1"/>
                               <w:sz w:val="24"/>
                               <w:szCs w:val="24"/>
-                              <w:highlight w:val="none"/>
-                            </w:rPr>
-                          </w:r>
-                          <w:r>
-                            <w:rPr>
-                              <w:rFonts w:ascii="Arial" w:hAnsi="Arial" w:cs="Arial"/>
-                              <w:color w:val="ffffff" w:themeColor="background1"/>
-                              <w:sz w:val="24"/>
-                              <w:szCs w:val="24"/>
-                              <w:highlight w:val="none"/>
                             </w:rPr>
                           </w:r>
                           <w:r>
@@ -1925,7 +1906,6 @@
               </mc:Fallback>
             </mc:AlternateContent>
           </w:r>
-          <w:r/>
           <w:r>
             <mc:AlternateContent>
               <mc:Choice Requires="wpg">
@@ -3667,7 +3647,6 @@
         <w:ind/>
         <w:rPr/>
       </w:pPr>
-      <w:r/>
       <w:r>
         <mc:AlternateContent>
           <mc:Choice Requires="wpg">
@@ -3760,6 +3739,31 @@
                                 </w14:textFill>
                               </w:rPr>
                               <w:t xml:space="preserve">“Guitar Hero”</w:t>
+                            </w:r>
+                            <w:r>
+                              <w:rPr>
+                                <w:rFonts w:ascii="Arial" w:hAnsi="Arial" w:cs="Arial"/>
+                                <w:b/>
+                                <w:color w:val="70ad47"/>
+                                <w:spacing w:val="10"/>
+                                <w:sz w:val="36"/>
+                                <w:szCs w:val="36"/>
+                                <w:lang w:val="en-US"/>
+                                <w14:textOutline w14:w="9525" w14:cap="flat" w14:cmpd="sng" w14:algn="ctr">
+                                  <w14:solidFill>
+                                    <w14:schemeClr w14:val="accent1"/>
+                                  </w14:solidFill>
+                                  <w14:prstDash w14:val="solid"/>
+                                  <w14:round/>
+                                </w14:textOutline>
+                                <w14:textFill>
+                                  <w14:solidFill>
+                                    <w14:srgbClr w14:val="70AD47">
+                                      <w14:tint w14:val="1000"/>
+                                    </w14:srgbClr>
+                                  </w14:solidFill>
+                                </w14:textFill>
+                              </w:rPr>
                             </w:r>
                             <w:r>
                               <w:rPr>
@@ -3888,6 +3892,31 @@
                           </w14:textFill>
                         </w:rPr>
                       </w:r>
+                      <w:r>
+                        <w:rPr>
+                          <w:rFonts w:ascii="Arial" w:hAnsi="Arial" w:cs="Arial"/>
+                          <w:b/>
+                          <w:color w:val="70ad47"/>
+                          <w:spacing w:val="10"/>
+                          <w:sz w:val="36"/>
+                          <w:szCs w:val="36"/>
+                          <w:lang w:val="en-US"/>
+                          <w14:textOutline w14:w="9525" w14:cap="flat" w14:cmpd="sng" w14:algn="ctr">
+                            <w14:solidFill>
+                              <w14:schemeClr w14:val="accent1"/>
+                            </w14:solidFill>
+                            <w14:prstDash w14:val="solid"/>
+                            <w14:round/>
+                          </w14:textOutline>
+                          <w14:textFill>
+                            <w14:solidFill>
+                              <w14:srgbClr w14:val="70AD47">
+                                <w14:tint w14:val="1000"/>
+                              </w14:srgbClr>
+                            </w14:solidFill>
+                          </w14:textFill>
+                        </w:rPr>
+                      </w:r>
                     </w:p>
                   </w:txbxContent>
                 </v:textbox>
@@ -3913,7 +3942,7 @@
     </w:p>
     <w:p>
       <w:pPr>
-        <w:pStyle w:val="664"/>
+        <w:pStyle w:val="668"/>
         <w:pBdr/>
         <w:spacing/>
         <w:ind/>
@@ -3929,7 +3958,7 @@
       </w:r>
       <w:r>
         <w:rPr>
-          <w:highlight w:val="none"/>
+          <w14:ligatures w14:val="none"/>
         </w:rPr>
       </w:r>
       <w:r>
@@ -3940,7 +3969,7 @@
     </w:p>
     <w:p>
       <w:pPr>
-        <w:pStyle w:val="674"/>
+        <w:pStyle w:val="678"/>
         <w:pBdr/>
         <w:spacing/>
         <w:ind/>
@@ -3995,7 +4024,7 @@
     </w:p>
     <w:p>
       <w:pPr>
-        <w:pStyle w:val="674"/>
+        <w:pStyle w:val="678"/>
         <w:pBdr/>
         <w:spacing/>
         <w:ind/>
@@ -4023,7 +4052,7 @@
     </w:p>
     <w:p>
       <w:pPr>
-        <w:pStyle w:val="674"/>
+        <w:pStyle w:val="678"/>
         <w:pBdr/>
         <w:spacing/>
         <w:ind/>
@@ -4048,7 +4077,7 @@
     </w:p>
     <w:p>
       <w:pPr>
-        <w:pStyle w:val="674"/>
+        <w:pStyle w:val="678"/>
         <w:pBdr/>
         <w:spacing/>
         <w:ind/>
@@ -4082,10 +4111,15 @@
           <w:highlight w:val="none"/>
         </w:rPr>
       </w:r>
+      <w:r>
+        <w:rPr>
+          <w:highlight w:val="none"/>
+        </w:rPr>
+      </w:r>
     </w:p>
     <w:p>
       <w:pPr>
-        <w:pStyle w:val="674"/>
+        <w:pStyle w:val="678"/>
         <w:pBdr/>
         <w:spacing/>
         <w:ind/>
@@ -4110,7 +4144,7 @@
     </w:p>
     <w:p>
       <w:pPr>
-        <w:pStyle w:val="674"/>
+        <w:pStyle w:val="678"/>
         <w:pBdr/>
         <w:spacing/>
         <w:ind/>
@@ -4135,7 +4169,7 @@
     </w:p>
     <w:p>
       <w:pPr>
-        <w:pStyle w:val="674"/>
+        <w:pStyle w:val="678"/>
         <w:pBdr/>
         <w:spacing/>
         <w:ind/>
@@ -4148,7 +4182,7 @@
     </w:p>
     <w:p>
       <w:pPr>
-        <w:pStyle w:val="674"/>
+        <w:pStyle w:val="678"/>
         <w:pBdr/>
         <w:spacing/>
         <w:ind/>
@@ -4161,7 +4195,7 @@
     </w:p>
     <w:p>
       <w:pPr>
-        <w:pStyle w:val="674"/>
+        <w:pStyle w:val="678"/>
         <w:pBdr/>
         <w:spacing/>
         <w:ind/>
@@ -4186,7 +4220,7 @@
     </w:p>
     <w:p>
       <w:pPr>
-        <w:pStyle w:val="664"/>
+        <w:pStyle w:val="668"/>
         <w:pBdr/>
         <w:spacing/>
         <w:ind/>
@@ -4204,6 +4238,7 @@
       <w:r>
         <w:rPr>
           <w:highlight w:val="none"/>
+          <w14:ligatures w14:val="none"/>
         </w:rPr>
       </w:r>
       <w:r>
@@ -4224,34 +4259,12 @@
         </w:rPr>
       </w:pPr>
       <w:r>
-        <w:t xml:space="preserve">Modo de juego:</w:t>
+        <w:t xml:space="preserve">Modo de juego: </w:t>
       </w:r>
       <w:r>
         <w:rPr>
           <w:highlight w:val="none"/>
           <w14:ligatures w14:val="none"/>
-        </w:rPr>
-      </w:r>
-    </w:p>
-    <w:p>
-      <w:pPr>
-        <w:pBdr/>
-        <w:spacing/>
-        <w:ind w:left="709"/>
-        <w:rPr>
-          <w:highlight w:val="none"/>
-          <w14:ligatures w14:val="none"/>
-        </w:rPr>
-      </w:pPr>
-      <w:r>
-        <w:rPr>
-          <w:highlight w:val="none"/>
-        </w:rPr>
-        <w:t xml:space="preserve">Temas:</w:t>
-      </w:r>
-      <w:r>
-        <w:rPr>
-          <w:highlight w:val="none"/>
         </w:rPr>
       </w:r>
       <w:r>
@@ -4275,11 +4288,12 @@
         <w:rPr>
           <w:highlight w:val="none"/>
         </w:rPr>
-        <w:t xml:space="preserve">Instrumentos:</w:t>
+        <w:t xml:space="preserve">Temas:</w:t>
       </w:r>
       <w:r>
         <w:rPr>
           <w:highlight w:val="none"/>
+          <w14:ligatures w14:val="none"/>
         </w:rPr>
       </w:r>
       <w:r>
@@ -4303,11 +4317,12 @@
         <w:rPr>
           <w:highlight w:val="none"/>
         </w:rPr>
-        <w:t xml:space="preserve">Escenarios:</w:t>
+        <w:t xml:space="preserve">Instrumentos:</w:t>
       </w:r>
       <w:r>
         <w:rPr>
           <w:highlight w:val="none"/>
+          <w14:ligatures w14:val="none"/>
         </w:rPr>
       </w:r>
       <w:r>
@@ -4321,9 +4336,44 @@
       <w:pPr>
         <w:pBdr/>
         <w:spacing/>
-        <w:ind/>
-        <w:rPr/>
-      </w:pPr>
+        <w:ind w:left="709"/>
+        <w:rPr>
+          <w:highlight w:val="none"/>
+          <w14:ligatures w14:val="none"/>
+        </w:rPr>
+      </w:pPr>
+      <w:r>
+        <w:rPr>
+          <w:highlight w:val="none"/>
+        </w:rPr>
+        <w:t xml:space="preserve">Escenarios:</w:t>
+      </w:r>
+      <w:r>
+        <w:rPr>
+          <w:highlight w:val="none"/>
+          <w14:ligatures w14:val="none"/>
+        </w:rPr>
+      </w:r>
+      <w:r>
+        <w:rPr>
+          <w:highlight w:val="none"/>
+          <w14:ligatures w14:val="none"/>
+        </w:rPr>
+      </w:r>
+    </w:p>
+    <w:p>
+      <w:pPr>
+        <w:pStyle w:val="668"/>
+        <w:pBdr/>
+        <w:spacing/>
+        <w:ind/>
+        <w:rPr>
+          <w:highlight w:val="none"/>
+        </w:rPr>
+      </w:pPr>
+      <w:r>
+        <w:t xml:space="preserve">Logica del Proyecto</w:t>
+      </w:r>
       <w:r>
         <w:rPr>
           <w:highlight w:val="none"/>
@@ -4334,41 +4384,214 @@
           <w:highlight w:val="none"/>
         </w:rPr>
       </w:r>
-      <w:r/>
     </w:p>
     <w:p>
       <w:pPr>
-        <w:pStyle w:val="664"/>
-        <w:pBdr/>
-        <w:spacing/>
-        <w:ind/>
+        <w:pStyle w:val="672"/>
+        <w:pBdr/>
+        <w:spacing/>
+        <w:ind/>
+        <w:rPr>
+          <w:highlight w:val="none"/>
+          <w14:ligatures w14:val="none"/>
+        </w:rPr>
+      </w:pPr>
+      <w:r>
         <w:rPr>
           <w:highlight w:val="none"/>
         </w:rPr>
-      </w:pPr>
+        <w:t xml:space="preserve">Jerarquia de clases</w:t>
+      </w:r>
       <w:r>
-        <w:t xml:space="preserve">Logica del Proyecto</w:t>
+        <w:rPr>
+          <w:highlight w:val="none"/>
+          <w14:ligatures w14:val="none"/>
+        </w:rPr>
+      </w:r>
+      <w:r>
+        <w:rPr>
+          <w:highlight w:val="none"/>
+          <w14:ligatures w14:val="none"/>
+        </w:rPr>
+      </w:r>
+    </w:p>
+    <w:p>
+      <w:pPr>
+        <w:pStyle w:val="678"/>
+        <w:pBdr/>
+        <w:spacing/>
+        <w:ind/>
+        <w:rPr>
+          <w:b/>
+          <w:bCs/>
+        </w:rPr>
+      </w:pPr>
+      <w:r>
+        <w:rPr>
+          <w:b/>
+          <w:bCs/>
+          <w:highlight w:val="none"/>
+        </w:rPr>
+        <w:t xml:space="preserve">Clase Menu:</w:t>
+      </w:r>
+      <w:r>
+        <w:rPr>
+          <w:b/>
+          <w:bCs/>
+          <w:highlight w:val="none"/>
+        </w:rPr>
+      </w:r>
+      <w:r>
+        <w:rPr>
+          <w:b/>
+          <w:bCs/>
+        </w:rPr>
+      </w:r>
+    </w:p>
+    <w:p>
+      <w:pPr>
+        <w:pStyle w:val="686"/>
+        <w:numPr>
+          <w:ilvl w:val="0"/>
+          <w:numId w:val="1"/>
+        </w:numPr>
+        <w:pBdr/>
+        <w:spacing/>
+        <w:ind/>
+        <w:rPr/>
+      </w:pPr>
+      <w:r>
+        <w:rPr>
+          <w:highlight w:val="none"/>
+        </w:rPr>
+        <w:t xml:space="preserve">Esta clase es la principal y gestiona la creación y el funcionamiento del menu principal.</w:t>
       </w:r>
       <w:r>
         <w:rPr>
           <w:highlight w:val="none"/>
         </w:rPr>
       </w:r>
+      <w:r/>
     </w:p>
     <w:p>
       <w:pPr>
-        <w:pBdr/>
-        <w:spacing/>
-        <w:ind w:firstLine="708"/>
-        <w:rPr>
-          <w:highlight w:val="none"/>
-        </w:rPr>
+        <w:pStyle w:val="686"/>
+        <w:numPr>
+          <w:ilvl w:val="0"/>
+          <w:numId w:val="1"/>
+        </w:numPr>
+        <w:pBdr/>
+        <w:spacing/>
+        <w:ind/>
+        <w:rPr/>
       </w:pPr>
       <w:r>
         <w:rPr>
           <w:highlight w:val="none"/>
         </w:rPr>
-        <w:t xml:space="preserve">Jerarquia de clases</w:t>
+        <w:t xml:space="preserve">Se inicializa creando una ventana JFrame llamada "Menu" con un tamaño predeterminado de 400x300 píxeles.</w:t>
+      </w:r>
+      <w:r>
+        <w:rPr>
+          <w:highlight w:val="none"/>
+        </w:rPr>
+      </w:r>
+      <w:r/>
+    </w:p>
+    <w:p>
+      <w:pPr>
+        <w:pStyle w:val="686"/>
+        <w:numPr>
+          <w:ilvl w:val="0"/>
+          <w:numId w:val="1"/>
+        </w:numPr>
+        <w:pBdr/>
+        <w:spacing/>
+        <w:ind/>
+        <w:rPr/>
+      </w:pPr>
+      <w:r>
+        <w:rPr>
+          <w:highlight w:val="none"/>
+        </w:rPr>
+        <w:t xml:space="preserve">Se utiliza un CardLayout para manejar diferentes paneles de forma que solo uno de ellos sea visible a la vez.</w:t>
+      </w:r>
+      <w:r>
+        <w:rPr>
+          <w:highlight w:val="none"/>
+        </w:rPr>
+      </w:r>
+      <w:r/>
+    </w:p>
+    <w:p>
+      <w:pPr>
+        <w:pStyle w:val="686"/>
+        <w:numPr>
+          <w:ilvl w:val="0"/>
+          <w:numId w:val="1"/>
+        </w:numPr>
+        <w:pBdr/>
+        <w:spacing/>
+        <w:ind/>
+        <w:rPr/>
+      </w:pPr>
+      <w:r>
+        <w:rPr>
+          <w:highlight w:val="none"/>
+        </w:rPr>
+        <w:t xml:space="preserve">Se cargan dos imágenes de fondo diferentes, una para el menú principal y otra para la configuración.</w:t>
+      </w:r>
+      <w:r>
+        <w:rPr>
+          <w:highlight w:val="none"/>
+        </w:rPr>
+      </w:r>
+      <w:r/>
+    </w:p>
+    <w:p>
+      <w:pPr>
+        <w:pStyle w:val="686"/>
+        <w:numPr>
+          <w:ilvl w:val="0"/>
+          <w:numId w:val="1"/>
+        </w:numPr>
+        <w:pBdr/>
+        <w:spacing/>
+        <w:ind/>
+        <w:rPr/>
+      </w:pPr>
+      <w:r>
+        <w:rPr>
+          <w:highlight w:val="none"/>
+        </w:rPr>
+        <w:t xml:space="preserve">Se crean los paneles para el menú, la configuración y el juego, y se añaden al CardLayout.</w:t>
+      </w:r>
+      <w:r>
+        <w:rPr>
+          <w:highlight w:val="none"/>
+        </w:rPr>
+      </w:r>
+      <w:r/>
+    </w:p>
+    <w:p>
+      <w:pPr>
+        <w:pStyle w:val="686"/>
+        <w:numPr>
+          <w:ilvl w:val="0"/>
+          <w:numId w:val="1"/>
+        </w:numPr>
+        <w:pBdr/>
+        <w:spacing/>
+        <w:ind/>
+        <w:rPr>
+          <w:highlight w:val="none"/>
+        </w:rPr>
+      </w:pPr>
+      <w:r>
+        <w:rPr>
+          <w:highlight w:val="none"/>
+        </w:rPr>
+        <w:t xml:space="preserve">Se añaden botones para navegar entre los paneles y realizar acciones como iniciar el juego, ir a la configuración o salir del programa.</w:t>
       </w:r>
       <w:r>
         <w:rPr>
@@ -4427,34 +4650,6 @@
           <w:highlight w:val="none"/>
         </w:rPr>
       </w:r>
-      <w:r/>
-    </w:p>
-    <w:p>
-      <w:pPr>
-        <w:pBdr/>
-        <w:spacing/>
-        <w:ind w:firstLine="708"/>
-        <w:rPr/>
-      </w:pPr>
-      <w:r/>
-      <w:r/>
-    </w:p>
-    <w:p>
-      <w:pPr>
-        <w:pStyle w:val="664"/>
-        <w:pBdr/>
-        <w:spacing/>
-        <w:ind/>
-        <w:rPr>
-          <w:highlight w:val="none"/>
-        </w:rPr>
-      </w:pPr>
-      <w:r>
-        <w:rPr>
-          <w:highlight w:val="none"/>
-        </w:rPr>
-        <w:t xml:space="preserve">Investigacion</w:t>
-      </w:r>
       <w:r>
         <w:rPr>
           <w:highlight w:val="none"/>
@@ -4463,13 +4658,20 @@
     </w:p>
     <w:p>
       <w:pPr>
-        <w:pBdr/>
-        <w:spacing/>
-        <w:ind w:firstLine="0"/>
+        <w:pStyle w:val="678"/>
+        <w:pBdr/>
+        <w:spacing/>
+        <w:ind/>
         <w:rPr>
           <w:highlight w:val="none"/>
         </w:rPr>
       </w:pPr>
+      <w:r>
+        <w:rPr>
+          <w:highlight w:val="none"/>
+        </w:rPr>
+        <w:t xml:space="preserve">Clase Juego:</w:t>
+      </w:r>
       <w:r>
         <w:rPr>
           <w:highlight w:val="none"/>
@@ -4483,21 +4685,99 @@
     </w:p>
     <w:p>
       <w:pPr>
+        <w:pStyle w:val="686"/>
+        <w:numPr>
+          <w:ilvl w:val="0"/>
+          <w:numId w:val="2"/>
+        </w:numPr>
         <w:pBdr/>
         <w:spacing/>
         <w:ind/>
         <w:rPr/>
       </w:pPr>
-      <w:r/>
+      <w:r>
+        <w:rPr>
+          <w:highlight w:val="none"/>
+        </w:rPr>
+        <w:t xml:space="preserve">Esta clase extiende JPanel, lo que implica que puede ser utilizado como un panel dentro de la interfaz gráfica.</w:t>
+      </w:r>
+      <w:r>
+        <w:rPr>
+          <w:highlight w:val="none"/>
+        </w:rPr>
+      </w:r>
       <w:r/>
     </w:p>
     <w:p>
       <w:pPr>
-        <w:pBdr/>
-        <w:spacing/>
-        <w:ind w:firstLine="708"/>
+        <w:pStyle w:val="686"/>
+        <w:numPr>
+          <w:ilvl w:val="0"/>
+          <w:numId w:val="2"/>
+        </w:numPr>
+        <w:pBdr/>
+        <w:spacing/>
+        <w:ind/>
         <w:rPr/>
       </w:pPr>
+      <w:r>
+        <w:rPr>
+          <w:highlight w:val="none"/>
+        </w:rPr>
+        <w:t xml:space="preserve">Tiene un atributo volumen que indica el nivel de volumen de los sonidos.</w:t>
+      </w:r>
+      <w:r>
+        <w:rPr>
+          <w:highlight w:val="none"/>
+        </w:rPr>
+      </w:r>
+      <w:r/>
+    </w:p>
+    <w:p>
+      <w:pPr>
+        <w:pStyle w:val="686"/>
+        <w:numPr>
+          <w:ilvl w:val="0"/>
+          <w:numId w:val="2"/>
+        </w:numPr>
+        <w:pBdr/>
+        <w:spacing/>
+        <w:ind/>
+        <w:rPr/>
+      </w:pPr>
+      <w:r>
+        <w:rPr>
+          <w:highlight w:val="none"/>
+        </w:rPr>
+        <w:t xml:space="preserve">También tiene una lista clips para almacenar los clips de sonido que se reproducen.</w:t>
+      </w:r>
+      <w:r>
+        <w:rPr>
+          <w:highlight w:val="none"/>
+        </w:rPr>
+      </w:r>
+      <w:r/>
+    </w:p>
+    <w:p>
+      <w:pPr>
+        <w:pStyle w:val="686"/>
+        <w:numPr>
+          <w:ilvl w:val="0"/>
+          <w:numId w:val="2"/>
+        </w:numPr>
+        <w:pBdr/>
+        <w:spacing/>
+        <w:ind/>
+        <w:rPr>
+          <w:highlight w:val="none"/>
+        </w:rPr>
+      </w:pPr>
+      <w:r>
+        <w:rPr>
+          <w:highlight w:val="none"/>
+        </w:rPr>
+        <w:t xml:space="preserve">En el constructor, inicializa la lista de clips.</w:t>
+      </w:r>
       <w:r>
         <w:rPr>
           <w:highlight w:val="none"/>
@@ -4509,8 +4789,159 @@
         </w:rPr>
       </w:r>
     </w:p>
+    <w:p>
+      <w:pPr>
+        <w:pBdr/>
+        <w:spacing/>
+        <w:ind w:firstLine="708"/>
+        <w:rPr/>
+      </w:pPr>
+      <w:r/>
+      <w:r/>
+    </w:p>
+    <w:p>
+      <w:pPr>
+        <w:pStyle w:val="668"/>
+        <w:pBdr/>
+        <w:spacing/>
+        <w:ind/>
+        <w:rPr>
+          <w:highlight w:val="none"/>
+        </w:rPr>
+      </w:pPr>
+      <w:r>
+        <w:rPr>
+          <w:highlight w:val="none"/>
+        </w:rPr>
+        <w:t xml:space="preserve">Investigacion</w:t>
+      </w:r>
+      <w:r>
+        <w:rPr>
+          <w:highlight w:val="none"/>
+        </w:rPr>
+      </w:r>
+      <w:r>
+        <w:rPr>
+          <w:highlight w:val="none"/>
+        </w:rPr>
+      </w:r>
+    </w:p>
+    <w:p>
+      <w:pPr>
+        <w:pBdr/>
+        <w:spacing/>
+        <w:ind/>
+        <w:rPr/>
+      </w:pPr>
+      <w:r/>
+      <w:r/>
+    </w:p>
+    <w:p>
+      <w:pPr>
+        <w:pBdr/>
+        <w:spacing/>
+        <w:ind/>
+        <w:rPr/>
+      </w:pPr>
+      <w:r/>
+      <w:r/>
+    </w:p>
+    <w:p>
+      <w:pPr>
+        <w:pBdr/>
+        <w:spacing/>
+        <w:ind/>
+        <w:rPr>
+          <w:highlight w:val="none"/>
+        </w:rPr>
+      </w:pPr>
+      <w:r>
+        <w:t xml:space="preserve">Links: </w:t>
+      </w:r>
+      <w:r/>
+    </w:p>
+    <w:p>
+      <w:pPr>
+        <w:pBdr/>
+        <w:spacing/>
+        <w:ind/>
+        <w:rPr>
+          <w:highlight w:val="none"/>
+        </w:rPr>
+      </w:pPr>
+      <w:r>
+        <w:rPr>
+          <w:highlight w:val="none"/>
+        </w:rPr>
+      </w:r>
+      <w:r>
+        <w:rPr>
+          <w:highlight w:val="none"/>
+        </w:rPr>
+      </w:r>
+      <w:hyperlink r:id="rId13" w:tooltip="https://stackoverflow.com/questions/11570356/jframe-in-full-screen-java" w:history="1">
+        <w:r>
+          <w:rPr>
+            <w:rStyle w:val="826"/>
+            <w:highlight w:val="none"/>
+          </w:rPr>
+          <w:t xml:space="preserve">https://stackoverflow.com/questions/11570356/jframe-in-full-screen-java</w:t>
+        </w:r>
+        <w:r>
+          <w:rPr>
+            <w:rStyle w:val="826"/>
+            <w:highlight w:val="none"/>
+          </w:rPr>
+        </w:r>
+      </w:hyperlink>
+      <w:r>
+        <w:rPr>
+          <w:highlight w:val="none"/>
+        </w:rPr>
+        <w:t xml:space="preserve"> </w:t>
+      </w:r>
+      <w:r>
+        <w:rPr>
+          <w:highlight w:val="none"/>
+        </w:rPr>
+      </w:r>
+      <w:r>
+        <w:rPr>
+          <w:highlight w:val="none"/>
+        </w:rPr>
+      </w:r>
+      <w:r>
+        <w:rPr>
+          <w:highlight w:val="none"/>
+        </w:rPr>
+      </w:r>
+      <w:r>
+        <w:rPr>
+          <w:highlight w:val="none"/>
+        </w:rPr>
+      </w:r>
+    </w:p>
+    <w:p>
+      <w:pPr>
+        <w:pBdr/>
+        <w:spacing/>
+        <w:ind w:firstLine="708"/>
+        <w:rPr/>
+      </w:pPr>
+      <w:r>
+        <w:rPr>
+          <w:highlight w:val="none"/>
+        </w:rPr>
+      </w:r>
+      <w:r>
+        <w:rPr>
+          <w:highlight w:val="none"/>
+        </w:rPr>
+      </w:r>
+      <w:r/>
+    </w:p>
     <w:sectPr>
-      <w:headerReference w:type="default" r:id="rId8"/>
+      <w:headerReference w:type="default" r:id="rId9"/>
       <w:footnotePr/>
       <w:endnotePr/>
       <w:type w:val="nextPage"/>
@@ -4594,7 +5025,7 @@
 <w:hdr xmlns:wpc="http://schemas.microsoft.com/office/word/2010/wordprocessingCanvas" xmlns:mc="http://schemas.openxmlformats.org/markup-compatibility/2006" xmlns:o="urn:schemas-microsoft-com:office:office" xmlns:r="http://schemas.openxmlformats.org/officeDocument/2006/relationships" xmlns:m="http://schemas.openxmlformats.org/officeDocument/2006/math" xmlns:v="urn:schemas-microsoft-com:vml" xmlns:wp14="http://schemas.microsoft.com/office/word/2010/wordprocessingDrawing" xmlns:wp="http://schemas.openxmlformats.org/drawingml/2006/wordprocessingDrawing" xmlns:w10="urn:schemas-microsoft-com:office:word" xmlns:w="http://schemas.openxmlformats.org/wordprocessingml/2006/main" xmlns:w14="http://schemas.microsoft.com/office/word/2010/wordml" xmlns:w15="http://schemas.microsoft.com/office/word/2012/wordml" xmlns:wpg="http://schemas.microsoft.com/office/word/2010/wordprocessingGroup" xmlns:wpi="http://schemas.microsoft.com/office/word/2010/wordprocessingInk" xmlns:wne="http://schemas.microsoft.com/office/word/2006/wordml" xmlns:a="http://schemas.openxmlformats.org/drawingml/2006/main" xmlns:wps="http://schemas.microsoft.com/office/word/2010/wordprocessingShape" mc:Ignorable="w14 w15 wp14">
   <w:p>
     <w:pPr>
-      <w:pStyle w:val="690"/>
+      <w:pStyle w:val="694"/>
       <w:pBdr/>
       <w:spacing/>
       <w:ind/>
@@ -4604,6 +5035,309 @@
     <w:r/>
   </w:p>
 </w:hdr>
+</file>
+
+<file path=word/numbering.xml><?xml version="1.0" encoding="utf-8"?>
+<w:numbering xmlns:wpc="http://schemas.microsoft.com/office/word/2010/wordprocessingCanvas" xmlns:mc="http://schemas.openxmlformats.org/markup-compatibility/2006" xmlns:o="urn:schemas-microsoft-com:office:office" xmlns:r="http://schemas.openxmlformats.org/officeDocument/2006/relationships" xmlns:m="http://schemas.openxmlformats.org/officeDocument/2006/math" xmlns:v="urn:schemas-microsoft-com:vml" xmlns:wp14="http://schemas.microsoft.com/office/word/2010/wordprocessingDrawing" xmlns:wp="http://schemas.openxmlformats.org/drawingml/2006/wordprocessingDrawing" xmlns:w10="urn:schemas-microsoft-com:office:word" xmlns:w="http://schemas.openxmlformats.org/wordprocessingml/2006/main" xmlns:w14="http://schemas.microsoft.com/office/word/2010/wordml" xmlns:w15="http://schemas.microsoft.com/office/word/2012/wordml" xmlns:wpg="http://schemas.microsoft.com/office/word/2010/wordprocessingGroup" xmlns:wpi="http://schemas.microsoft.com/office/word/2010/wordprocessingInk" xmlns:wne="http://schemas.microsoft.com/office/word/2006/wordml" xmlns:wps="http://schemas.microsoft.com/office/word/2010/wordprocessingShape" mc:Ignorable="w14 w15 wp14">
+  <w:abstractNum w:abstractNumId="0">
+    <w:lvl w:ilvl="0">
+      <w:isLgl w:val="false"/>
+      <w:lvlJc w:val="left"/>
+      <w:lvlText w:val="·"/>
+      <w:numFmt w:val="bullet"/>
+      <w:pPr>
+        <w:pBdr/>
+        <w:spacing/>
+        <w:ind w:hanging="360" w:left="720"/>
+      </w:pPr>
+      <w:rPr>
+        <w:rFonts w:hint="default" w:ascii="Symbol" w:hAnsi="Symbol" w:eastAsia="Symbol" w:cs="Symbol"/>
+      </w:rPr>
+      <w:start w:val="1"/>
+      <w:suff w:val="tab"/>
+    </w:lvl>
+    <w:lvl w:ilvl="1">
+      <w:isLgl w:val="false"/>
+      <w:lvlJc w:val="left"/>
+      <w:lvlText w:val="o"/>
+      <w:numFmt w:val="bullet"/>
+      <w:pPr>
+        <w:pBdr/>
+        <w:spacing/>
+        <w:ind w:hanging="360" w:left="1440"/>
+      </w:pPr>
+      <w:rPr>
+        <w:rFonts w:hint="default" w:ascii="Courier New" w:hAnsi="Courier New" w:eastAsia="Courier New" w:cs="Courier New"/>
+      </w:rPr>
+      <w:start w:val="1"/>
+      <w:suff w:val="tab"/>
+    </w:lvl>
+    <w:lvl w:ilvl="2">
+      <w:isLgl w:val="false"/>
+      <w:lvlJc w:val="left"/>
+      <w:lvlText w:val="§"/>
+      <w:numFmt w:val="bullet"/>
+      <w:pPr>
+        <w:pBdr/>
+        <w:spacing/>
+        <w:ind w:hanging="360" w:left="2160"/>
+      </w:pPr>
+      <w:rPr>
+        <w:rFonts w:hint="default" w:ascii="Wingdings" w:hAnsi="Wingdings" w:eastAsia="Wingdings" w:cs="Wingdings"/>
+      </w:rPr>
+      <w:start w:val="1"/>
+      <w:suff w:val="tab"/>
+    </w:lvl>
+    <w:lvl w:ilvl="3">
+      <w:isLgl w:val="false"/>
+      <w:lvlJc w:val="left"/>
+      <w:lvlText w:val="·"/>
+      <w:numFmt w:val="bullet"/>
+      <w:pPr>
+        <w:pBdr/>
+        <w:spacing/>
+        <w:ind w:hanging="360" w:left="2880"/>
+      </w:pPr>
+      <w:rPr>
+        <w:rFonts w:hint="default" w:ascii="Symbol" w:hAnsi="Symbol" w:eastAsia="Symbol" w:cs="Symbol"/>
+      </w:rPr>
+      <w:start w:val="1"/>
+      <w:suff w:val="tab"/>
+    </w:lvl>
+    <w:lvl w:ilvl="4">
+      <w:isLgl w:val="false"/>
+      <w:lvlJc w:val="left"/>
+      <w:lvlText w:val="o"/>
+      <w:numFmt w:val="bullet"/>
+      <w:pPr>
+        <w:pBdr/>
+        <w:spacing/>
+        <w:ind w:hanging="360" w:left="3600"/>
+      </w:pPr>
+      <w:rPr>
+        <w:rFonts w:hint="default" w:ascii="Courier New" w:hAnsi="Courier New" w:eastAsia="Courier New" w:cs="Courier New"/>
+      </w:rPr>
+      <w:start w:val="1"/>
+      <w:suff w:val="tab"/>
+    </w:lvl>
+    <w:lvl w:ilvl="5">
+      <w:isLgl w:val="false"/>
+      <w:lvlJc w:val="left"/>
+      <w:lvlText w:val="§"/>
+      <w:numFmt w:val="bullet"/>
+      <w:pPr>
+        <w:pBdr/>
+        <w:spacing/>
+        <w:ind w:hanging="360" w:left="4320"/>
+      </w:pPr>
+      <w:rPr>
+        <w:rFonts w:hint="default" w:ascii="Wingdings" w:hAnsi="Wingdings" w:eastAsia="Wingdings" w:cs="Wingdings"/>
+      </w:rPr>
+      <w:start w:val="1"/>
+      <w:suff w:val="tab"/>
+    </w:lvl>
+    <w:lvl w:ilvl="6">
+      <w:isLgl w:val="false"/>
+      <w:lvlJc w:val="left"/>
+      <w:lvlText w:val="·"/>
+      <w:numFmt w:val="bullet"/>
+      <w:pPr>
+        <w:pBdr/>
+        <w:spacing/>
+        <w:ind w:hanging="360" w:left="5040"/>
+      </w:pPr>
+      <w:rPr>
+        <w:rFonts w:hint="default" w:ascii="Symbol" w:hAnsi="Symbol" w:eastAsia="Symbol" w:cs="Symbol"/>
+      </w:rPr>
+      <w:start w:val="1"/>
+      <w:suff w:val="tab"/>
+    </w:lvl>
+    <w:lvl w:ilvl="7">
+      <w:isLgl w:val="false"/>
+      <w:lvlJc w:val="left"/>
+      <w:lvlText w:val="o"/>
+      <w:numFmt w:val="bullet"/>
+      <w:pPr>
+        <w:pBdr/>
+        <w:spacing/>
+        <w:ind w:hanging="360" w:left="5760"/>
+      </w:pPr>
+      <w:rPr>
+        <w:rFonts w:hint="default" w:ascii="Courier New" w:hAnsi="Courier New" w:eastAsia="Courier New" w:cs="Courier New"/>
+      </w:rPr>
+      <w:start w:val="1"/>
+      <w:suff w:val="tab"/>
+    </w:lvl>
+    <w:lvl w:ilvl="8">
+      <w:isLgl w:val="false"/>
+      <w:lvlJc w:val="left"/>
+      <w:lvlText w:val="§"/>
+      <w:numFmt w:val="bullet"/>
+      <w:pPr>
+        <w:pBdr/>
+        <w:spacing/>
+        <w:ind w:hanging="360" w:left="6480"/>
+      </w:pPr>
+      <w:rPr>
+        <w:rFonts w:hint="default" w:ascii="Wingdings" w:hAnsi="Wingdings" w:eastAsia="Wingdings" w:cs="Wingdings"/>
+      </w:rPr>
+      <w:start w:val="1"/>
+      <w:suff w:val="tab"/>
+    </w:lvl>
+  </w:abstractNum>
+  <w:abstractNum w:abstractNumId="1">
+    <w:lvl w:ilvl="0">
+      <w:isLgl w:val="false"/>
+      <w:lvlJc w:val="left"/>
+      <w:lvlText w:val="·"/>
+      <w:numFmt w:val="bullet"/>
+      <w:pPr>
+        <w:pBdr/>
+        <w:spacing/>
+        <w:ind w:hanging="360" w:left="720"/>
+      </w:pPr>
+      <w:rPr>
+        <w:rFonts w:hint="default" w:ascii="Symbol" w:hAnsi="Symbol" w:eastAsia="Symbol" w:cs="Symbol"/>
+      </w:rPr>
+      <w:start w:val="1"/>
+      <w:suff w:val="tab"/>
+    </w:lvl>
+    <w:lvl w:ilvl="1">
+      <w:isLgl w:val="false"/>
+      <w:lvlJc w:val="left"/>
+      <w:lvlText w:val="o"/>
+      <w:numFmt w:val="bullet"/>
+      <w:pPr>
+        <w:pBdr/>
+        <w:spacing/>
+        <w:ind w:hanging="360" w:left="1440"/>
+      </w:pPr>
+      <w:rPr>
+        <w:rFonts w:hint="default" w:ascii="Courier New" w:hAnsi="Courier New" w:eastAsia="Courier New" w:cs="Courier New"/>
+      </w:rPr>
+      <w:start w:val="1"/>
+      <w:suff w:val="tab"/>
+    </w:lvl>
+    <w:lvl w:ilvl="2">
+      <w:isLgl w:val="false"/>
+      <w:lvlJc w:val="left"/>
+      <w:lvlText w:val="§"/>
+      <w:numFmt w:val="bullet"/>
+      <w:pPr>
+        <w:pBdr/>
+        <w:spacing/>
+        <w:ind w:hanging="360" w:left="2160"/>
+      </w:pPr>
+      <w:rPr>
+        <w:rFonts w:hint="default" w:ascii="Wingdings" w:hAnsi="Wingdings" w:eastAsia="Wingdings" w:cs="Wingdings"/>
+      </w:rPr>
+      <w:start w:val="1"/>
+      <w:suff w:val="tab"/>
+    </w:lvl>
+    <w:lvl w:ilvl="3">
+      <w:isLgl w:val="false"/>
+      <w:lvlJc w:val="left"/>
+      <w:lvlText w:val="·"/>
+      <w:numFmt w:val="bullet"/>
+      <w:pPr>
+        <w:pBdr/>
+        <w:spacing/>
+        <w:ind w:hanging="360" w:left="2880"/>
+      </w:pPr>
+      <w:rPr>
+        <w:rFonts w:hint="default" w:ascii="Symbol" w:hAnsi="Symbol" w:eastAsia="Symbol" w:cs="Symbol"/>
+      </w:rPr>
+      <w:start w:val="1"/>
+      <w:suff w:val="tab"/>
+    </w:lvl>
+    <w:lvl w:ilvl="4">
+      <w:isLgl w:val="false"/>
+      <w:lvlJc w:val="left"/>
+      <w:lvlText w:val="o"/>
+      <w:numFmt w:val="bullet"/>
+      <w:pPr>
+        <w:pBdr/>
+        <w:spacing/>
+        <w:ind w:hanging="360" w:left="3600"/>
+      </w:pPr>
+      <w:rPr>
+        <w:rFonts w:hint="default" w:ascii="Courier New" w:hAnsi="Courier New" w:eastAsia="Courier New" w:cs="Courier New"/>
+      </w:rPr>
+      <w:start w:val="1"/>
+      <w:suff w:val="tab"/>
+    </w:lvl>
+    <w:lvl w:ilvl="5">
+      <w:isLgl w:val="false"/>
+      <w:lvlJc w:val="left"/>
+      <w:lvlText w:val="§"/>
+      <w:numFmt w:val="bullet"/>
+      <w:pPr>
+        <w:pBdr/>
+        <w:spacing/>
+        <w:ind w:hanging="360" w:left="4320"/>
+      </w:pPr>
+      <w:rPr>
+        <w:rFonts w:hint="default" w:ascii="Wingdings" w:hAnsi="Wingdings" w:eastAsia="Wingdings" w:cs="Wingdings"/>
+      </w:rPr>
+      <w:start w:val="1"/>
+      <w:suff w:val="tab"/>
+    </w:lvl>
+    <w:lvl w:ilvl="6">
+      <w:isLgl w:val="false"/>
+      <w:lvlJc w:val="left"/>
+      <w:lvlText w:val="·"/>
+      <w:numFmt w:val="bullet"/>
+      <w:pPr>
+        <w:pBdr/>
+        <w:spacing/>
+        <w:ind w:hanging="360" w:left="5040"/>
+      </w:pPr>
+      <w:rPr>
+        <w:rFonts w:hint="default" w:ascii="Symbol" w:hAnsi="Symbol" w:eastAsia="Symbol" w:cs="Symbol"/>
+      </w:rPr>
+      <w:start w:val="1"/>
+      <w:suff w:val="tab"/>
+    </w:lvl>
+    <w:lvl w:ilvl="7">
+      <w:isLgl w:val="false"/>
+      <w:lvlJc w:val="left"/>
+      <w:lvlText w:val="o"/>
+      <w:numFmt w:val="bullet"/>
+      <w:pPr>
+        <w:pBdr/>
+        <w:spacing/>
+        <w:ind w:hanging="360" w:left="5760"/>
+      </w:pPr>
+      <w:rPr>
+        <w:rFonts w:hint="default" w:ascii="Courier New" w:hAnsi="Courier New" w:eastAsia="Courier New" w:cs="Courier New"/>
+      </w:rPr>
+      <w:start w:val="1"/>
+      <w:suff w:val="tab"/>
+    </w:lvl>
+    <w:lvl w:ilvl="8">
+      <w:isLgl w:val="false"/>
+      <w:lvlJc w:val="left"/>
+      <w:lvlText w:val="§"/>
+      <w:numFmt w:val="bullet"/>
+      <w:pPr>
+        <w:pBdr/>
+        <w:spacing/>
+        <w:ind w:hanging="360" w:left="6480"/>
+      </w:pPr>
+      <w:rPr>
+        <w:rFonts w:hint="default" w:ascii="Wingdings" w:hAnsi="Wingdings" w:eastAsia="Wingdings" w:cs="Wingdings"/>
+      </w:rPr>
+      <w:start w:val="1"/>
+      <w:suff w:val="tab"/>
+    </w:lvl>
+  </w:abstractNum>
+  <w:num w:numId="1">
+    <w:abstractNumId w:val="0"/>
+  </w:num>
+  <w:num w:numId="2">
+    <w:abstractNumId w:val="1"/>
+  </w:num>
+</w:numbering>
 </file>
 
 <file path=word/styles.xml><?xml version="1.0" encoding="utf-8"?>
@@ -4764,11 +5498,11 @@
     <w:lsdException w:name="Bibliography" w:uiPriority="37"/>
     <w:lsdException w:name="TOC Heading" w:uiPriority="39" w:qFormat="1"/>
   </w:latentStyles>
-  <w:style w:type="paragraph" w:styleId="664">
+  <w:style w:type="paragraph" w:styleId="668">
     <w:name w:val="Heading 1"/>
-    <w:basedOn w:val="840"/>
-    <w:next w:val="840"/>
-    <w:link w:val="665"/>
+    <w:basedOn w:val="844"/>
+    <w:next w:val="844"/>
+    <w:link w:val="669"/>
     <w:uiPriority w:val="9"/>
     <w:qFormat/>
     <w:pPr>
@@ -4785,10 +5519,10 @@
       <w:szCs w:val="40"/>
     </w:rPr>
   </w:style>
-  <w:style w:type="character" w:styleId="665">
+  <w:style w:type="character" w:styleId="669">
     <w:name w:val="Heading 1 Char"/>
-    <w:basedOn w:val="841"/>
-    <w:link w:val="664"/>
+    <w:basedOn w:val="845"/>
+    <w:link w:val="668"/>
     <w:uiPriority w:val="9"/>
     <w:pPr>
       <w:pBdr/>
@@ -4801,11 +5535,11 @@
       <w:szCs w:val="40"/>
     </w:rPr>
   </w:style>
-  <w:style w:type="paragraph" w:styleId="666">
+  <w:style w:type="paragraph" w:styleId="670">
     <w:name w:val="Heading 2"/>
-    <w:basedOn w:val="840"/>
-    <w:next w:val="840"/>
-    <w:link w:val="667"/>
+    <w:basedOn w:val="844"/>
+    <w:next w:val="844"/>
+    <w:link w:val="671"/>
     <w:uiPriority w:val="9"/>
     <w:unhideWhenUsed/>
     <w:qFormat/>
@@ -4822,10 +5556,10 @@
       <w:sz w:val="34"/>
     </w:rPr>
   </w:style>
-  <w:style w:type="character" w:styleId="667">
+  <w:style w:type="character" w:styleId="671">
     <w:name w:val="Heading 2 Char"/>
-    <w:basedOn w:val="841"/>
-    <w:link w:val="666"/>
+    <w:basedOn w:val="845"/>
+    <w:link w:val="670"/>
     <w:uiPriority w:val="9"/>
     <w:pPr>
       <w:pBdr/>
@@ -4837,11 +5571,11 @@
       <w:sz w:val="34"/>
     </w:rPr>
   </w:style>
-  <w:style w:type="paragraph" w:styleId="668">
+  <w:style w:type="paragraph" w:styleId="672">
     <w:name w:val="Heading 3"/>
-    <w:basedOn w:val="840"/>
-    <w:next w:val="840"/>
-    <w:link w:val="669"/>
+    <w:basedOn w:val="844"/>
+    <w:next w:val="844"/>
+    <w:link w:val="673"/>
     <w:uiPriority w:val="9"/>
     <w:unhideWhenUsed/>
     <w:qFormat/>
@@ -4859,10 +5593,10 @@
       <w:szCs w:val="30"/>
     </w:rPr>
   </w:style>
-  <w:style w:type="character" w:styleId="669">
+  <w:style w:type="character" w:styleId="673">
     <w:name w:val="Heading 3 Char"/>
-    <w:basedOn w:val="841"/>
-    <w:link w:val="668"/>
+    <w:basedOn w:val="845"/>
+    <w:link w:val="672"/>
     <w:uiPriority w:val="9"/>
     <w:pPr>
       <w:pBdr/>
@@ -4875,11 +5609,11 @@
       <w:szCs w:val="30"/>
     </w:rPr>
   </w:style>
-  <w:style w:type="paragraph" w:styleId="670">
+  <w:style w:type="paragraph" w:styleId="674">
     <w:name w:val="Heading 4"/>
-    <w:basedOn w:val="840"/>
-    <w:next w:val="840"/>
-    <w:link w:val="671"/>
+    <w:basedOn w:val="844"/>
+    <w:next w:val="844"/>
+    <w:link w:val="675"/>
     <w:uiPriority w:val="9"/>
     <w:unhideWhenUsed/>
     <w:qFormat/>
@@ -4899,10 +5633,10 @@
       <w:szCs w:val="26"/>
     </w:rPr>
   </w:style>
-  <w:style w:type="character" w:styleId="671">
+  <w:style w:type="character" w:styleId="675">
     <w:name w:val="Heading 4 Char"/>
-    <w:basedOn w:val="841"/>
-    <w:link w:val="670"/>
+    <w:basedOn w:val="845"/>
+    <w:link w:val="674"/>
     <w:uiPriority w:val="9"/>
     <w:pPr>
       <w:pBdr/>
@@ -4917,11 +5651,11 @@
       <w:szCs w:val="26"/>
     </w:rPr>
   </w:style>
-  <w:style w:type="paragraph" w:styleId="672">
+  <w:style w:type="paragraph" w:styleId="676">
     <w:name w:val="Heading 5"/>
-    <w:basedOn w:val="840"/>
-    <w:next w:val="840"/>
-    <w:link w:val="673"/>
+    <w:basedOn w:val="844"/>
+    <w:next w:val="844"/>
+    <w:link w:val="677"/>
     <w:uiPriority w:val="9"/>
     <w:unhideWhenUsed/>
     <w:qFormat/>
@@ -4941,10 +5675,10 @@
       <w:szCs w:val="24"/>
     </w:rPr>
   </w:style>
-  <w:style w:type="character" w:styleId="673">
+  <w:style w:type="character" w:styleId="677">
     <w:name w:val="Heading 5 Char"/>
-    <w:basedOn w:val="841"/>
-    <w:link w:val="672"/>
+    <w:basedOn w:val="845"/>
+    <w:link w:val="676"/>
     <w:uiPriority w:val="9"/>
     <w:pPr>
       <w:pBdr/>
@@ -4959,11 +5693,11 @@
       <w:szCs w:val="24"/>
     </w:rPr>
   </w:style>
-  <w:style w:type="paragraph" w:styleId="674">
+  <w:style w:type="paragraph" w:styleId="678">
     <w:name w:val="Heading 6"/>
-    <w:basedOn w:val="840"/>
-    <w:next w:val="840"/>
-    <w:link w:val="675"/>
+    <w:basedOn w:val="844"/>
+    <w:next w:val="844"/>
+    <w:link w:val="679"/>
     <w:uiPriority w:val="9"/>
     <w:unhideWhenUsed/>
     <w:qFormat/>
@@ -4983,10 +5717,10 @@
       <w:szCs w:val="22"/>
     </w:rPr>
   </w:style>
-  <w:style w:type="character" w:styleId="675">
+  <w:style w:type="character" w:styleId="679">
     <w:name w:val="Heading 6 Char"/>
-    <w:basedOn w:val="841"/>
-    <w:link w:val="674"/>
+    <w:basedOn w:val="845"/>
+    <w:link w:val="678"/>
     <w:uiPriority w:val="9"/>
     <w:pPr>
       <w:pBdr/>
@@ -5001,11 +5735,11 @@
       <w:szCs w:val="22"/>
     </w:rPr>
   </w:style>
-  <w:style w:type="paragraph" w:styleId="676">
+  <w:style w:type="paragraph" w:styleId="680">
     <w:name w:val="Heading 7"/>
-    <w:basedOn w:val="840"/>
-    <w:next w:val="840"/>
-    <w:link w:val="677"/>
+    <w:basedOn w:val="844"/>
+    <w:next w:val="844"/>
+    <w:link w:val="681"/>
     <w:uiPriority w:val="9"/>
     <w:unhideWhenUsed/>
     <w:qFormat/>
@@ -5027,10 +5761,10 @@
       <w:szCs w:val="22"/>
     </w:rPr>
   </w:style>
-  <w:style w:type="character" w:styleId="677">
+  <w:style w:type="character" w:styleId="681">
     <w:name w:val="Heading 7 Char"/>
-    <w:basedOn w:val="841"/>
-    <w:link w:val="676"/>
+    <w:basedOn w:val="845"/>
+    <w:link w:val="680"/>
     <w:uiPriority w:val="9"/>
     <w:pPr>
       <w:pBdr/>
@@ -5047,11 +5781,11 @@
       <w:szCs w:val="22"/>
     </w:rPr>
   </w:style>
-  <w:style w:type="paragraph" w:styleId="678">
+  <w:style w:type="paragraph" w:styleId="682">
     <w:name w:val="Heading 8"/>
-    <w:basedOn w:val="840"/>
-    <w:next w:val="840"/>
-    <w:link w:val="679"/>
+    <w:basedOn w:val="844"/>
+    <w:next w:val="844"/>
+    <w:link w:val="683"/>
     <w:uiPriority w:val="9"/>
     <w:unhideWhenUsed/>
     <w:qFormat/>
@@ -5071,10 +5805,10 @@
       <w:szCs w:val="22"/>
     </w:rPr>
   </w:style>
-  <w:style w:type="character" w:styleId="679">
+  <w:style w:type="character" w:styleId="683">
     <w:name w:val="Heading 8 Char"/>
-    <w:basedOn w:val="841"/>
-    <w:link w:val="678"/>
+    <w:basedOn w:val="845"/>
+    <w:link w:val="682"/>
     <w:uiPriority w:val="9"/>
     <w:pPr>
       <w:pBdr/>
@@ -5089,11 +5823,11 @@
       <w:szCs w:val="22"/>
     </w:rPr>
   </w:style>
-  <w:style w:type="paragraph" w:styleId="680">
+  <w:style w:type="paragraph" w:styleId="684">
     <w:name w:val="Heading 9"/>
-    <w:basedOn w:val="840"/>
-    <w:next w:val="840"/>
-    <w:link w:val="681"/>
+    <w:basedOn w:val="844"/>
+    <w:next w:val="844"/>
+    <w:link w:val="685"/>
     <w:uiPriority w:val="9"/>
     <w:unhideWhenUsed/>
     <w:qFormat/>
@@ -5113,10 +5847,10 @@
       <w:szCs w:val="21"/>
     </w:rPr>
   </w:style>
-  <w:style w:type="character" w:styleId="681">
+  <w:style w:type="character" w:styleId="685">
     <w:name w:val="Heading 9 Char"/>
-    <w:basedOn w:val="841"/>
-    <w:link w:val="680"/>
+    <w:basedOn w:val="845"/>
+    <w:link w:val="684"/>
     <w:uiPriority w:val="9"/>
     <w:pPr>
       <w:pBdr/>
@@ -5131,9 +5865,9 @@
       <w:szCs w:val="21"/>
     </w:rPr>
   </w:style>
-  <w:style w:type="paragraph" w:styleId="682">
+  <w:style w:type="paragraph" w:styleId="686">
     <w:name w:val="List Paragraph"/>
-    <w:basedOn w:val="840"/>
+    <w:basedOn w:val="844"/>
     <w:uiPriority w:val="34"/>
     <w:qFormat/>
     <w:pPr>
@@ -5143,7 +5877,7 @@
       <w:contextualSpacing w:val="true"/>
     </w:pPr>
   </w:style>
-  <w:style w:type="paragraph" w:styleId="683">
+  <w:style w:type="paragraph" w:styleId="687">
     <w:name w:val="No Spacing"/>
     <w:uiPriority w:val="1"/>
     <w:qFormat/>
@@ -5153,10 +5887,10 @@
       <w:ind/>
     </w:pPr>
   </w:style>
-  <w:style w:type="character" w:styleId="684">
+  <w:style w:type="character" w:styleId="688">
     <w:name w:val="Title Char"/>
-    <w:basedOn w:val="841"/>
-    <w:link w:val="844"/>
+    <w:basedOn w:val="845"/>
+    <w:link w:val="848"/>
     <w:uiPriority w:val="10"/>
     <w:pPr>
       <w:pBdr/>
@@ -5168,10 +5902,10 @@
       <w:szCs w:val="48"/>
     </w:rPr>
   </w:style>
-  <w:style w:type="character" w:styleId="685">
+  <w:style w:type="character" w:styleId="689">
     <w:name w:val="Subtitle Char"/>
-    <w:basedOn w:val="841"/>
-    <w:link w:val="846"/>
+    <w:basedOn w:val="845"/>
+    <w:link w:val="850"/>
     <w:uiPriority w:val="11"/>
     <w:pPr>
       <w:pBdr/>
@@ -5183,11 +5917,11 @@
       <w:szCs w:val="24"/>
     </w:rPr>
   </w:style>
-  <w:style w:type="paragraph" w:styleId="686">
+  <w:style w:type="paragraph" w:styleId="690">
     <w:name w:val="Quote"/>
-    <w:basedOn w:val="840"/>
-    <w:next w:val="840"/>
-    <w:link w:val="687"/>
+    <w:basedOn w:val="844"/>
+    <w:next w:val="844"/>
+    <w:link w:val="691"/>
     <w:uiPriority w:val="29"/>
     <w:qFormat/>
     <w:pPr>
@@ -5199,9 +5933,9 @@
       <w:i/>
     </w:rPr>
   </w:style>
-  <w:style w:type="character" w:styleId="687">
+  <w:style w:type="character" w:styleId="691">
     <w:name w:val="Quote Char"/>
-    <w:link w:val="686"/>
+    <w:link w:val="690"/>
     <w:uiPriority w:val="29"/>
     <w:pPr>
       <w:pBdr/>
@@ -5212,11 +5946,11 @@
       <w:i/>
     </w:rPr>
   </w:style>
-  <w:style w:type="paragraph" w:styleId="688">
+  <w:style w:type="paragraph" w:styleId="692">
     <w:name w:val="Intense Quote"/>
-    <w:basedOn w:val="840"/>
-    <w:next w:val="840"/>
-    <w:link w:val="689"/>
+    <w:basedOn w:val="844"/>
+    <w:next w:val="844"/>
+    <w:link w:val="693"/>
     <w:uiPriority w:val="30"/>
     <w:qFormat/>
     <w:pPr>
@@ -5235,9 +5969,9 @@
       <w:i/>
     </w:rPr>
   </w:style>
-  <w:style w:type="character" w:styleId="689">
+  <w:style w:type="character" w:styleId="693">
     <w:name w:val="Intense Quote Char"/>
-    <w:link w:val="688"/>
+    <w:link w:val="692"/>
     <w:uiPriority w:val="30"/>
     <w:pPr>
       <w:pBdr/>
@@ -5248,36 +5982,9 @@
       <w:i/>
     </w:rPr>
   </w:style>
-  <w:style w:type="paragraph" w:styleId="690">
+  <w:style w:type="paragraph" w:styleId="694">
     <w:name w:val="Header"/>
-    <w:basedOn w:val="840"/>
-    <w:link w:val="691"/>
-    <w:uiPriority w:val="99"/>
-    <w:unhideWhenUsed/>
-    <w:pPr>
-      <w:pBdr/>
-      <w:tabs>
-        <w:tab w:val="center" w:leader="none" w:pos="7143"/>
-        <w:tab w:val="right" w:leader="none" w:pos="14287"/>
-      </w:tabs>
-      <w:spacing w:after="0" w:line="240" w:lineRule="auto"/>
-      <w:ind/>
-    </w:pPr>
-  </w:style>
-  <w:style w:type="character" w:styleId="691">
-    <w:name w:val="Header Char"/>
-    <w:basedOn w:val="841"/>
-    <w:link w:val="690"/>
-    <w:uiPriority w:val="99"/>
-    <w:pPr>
-      <w:pBdr/>
-      <w:spacing/>
-      <w:ind/>
-    </w:pPr>
-  </w:style>
-  <w:style w:type="paragraph" w:styleId="692">
-    <w:name w:val="Footer"/>
-    <w:basedOn w:val="840"/>
+    <w:basedOn w:val="844"/>
     <w:link w:val="695"/>
     <w:uiPriority w:val="99"/>
     <w:unhideWhenUsed/>
@@ -5291,10 +5998,10 @@
       <w:ind/>
     </w:pPr>
   </w:style>
-  <w:style w:type="character" w:styleId="693">
-    <w:name w:val="Footer Char"/>
-    <w:basedOn w:val="841"/>
-    <w:link w:val="692"/>
+  <w:style w:type="character" w:styleId="695">
+    <w:name w:val="Header Char"/>
+    <w:basedOn w:val="845"/>
+    <w:link w:val="694"/>
     <w:uiPriority w:val="99"/>
     <w:pPr>
       <w:pBdr/>
@@ -5302,10 +6009,37 @@
       <w:ind/>
     </w:pPr>
   </w:style>
-  <w:style w:type="paragraph" w:styleId="694">
+  <w:style w:type="paragraph" w:styleId="696">
+    <w:name w:val="Footer"/>
+    <w:basedOn w:val="844"/>
+    <w:link w:val="699"/>
+    <w:uiPriority w:val="99"/>
+    <w:unhideWhenUsed/>
+    <w:pPr>
+      <w:pBdr/>
+      <w:tabs>
+        <w:tab w:val="center" w:leader="none" w:pos="7143"/>
+        <w:tab w:val="right" w:leader="none" w:pos="14287"/>
+      </w:tabs>
+      <w:spacing w:after="0" w:line="240" w:lineRule="auto"/>
+      <w:ind/>
+    </w:pPr>
+  </w:style>
+  <w:style w:type="character" w:styleId="697">
+    <w:name w:val="Footer Char"/>
+    <w:basedOn w:val="845"/>
+    <w:link w:val="696"/>
+    <w:uiPriority w:val="99"/>
+    <w:pPr>
+      <w:pBdr/>
+      <w:spacing/>
+      <w:ind/>
+    </w:pPr>
+  </w:style>
+  <w:style w:type="paragraph" w:styleId="698">
     <w:name w:val="Caption"/>
-    <w:basedOn w:val="840"/>
-    <w:next w:val="840"/>
+    <w:basedOn w:val="844"/>
+    <w:next w:val="844"/>
     <w:uiPriority w:val="35"/>
     <w:semiHidden/>
     <w:unhideWhenUsed/>
@@ -5323,10 +6057,10 @@
       <w:szCs w:val="18"/>
     </w:rPr>
   </w:style>
-  <w:style w:type="character" w:styleId="695">
+  <w:style w:type="character" w:styleId="699">
     <w:name w:val="Caption Char"/>
-    <w:basedOn w:val="694"/>
-    <w:link w:val="692"/>
+    <w:basedOn w:val="698"/>
+    <w:link w:val="696"/>
     <w:uiPriority w:val="99"/>
     <w:pPr>
       <w:pBdr/>
@@ -5334,9 +6068,9 @@
       <w:ind/>
     </w:pPr>
   </w:style>
-  <w:style w:type="table" w:styleId="696">
+  <w:style w:type="table" w:styleId="700">
     <w:name w:val="Table Grid"/>
-    <w:basedOn w:val="842"/>
+    <w:basedOn w:val="846"/>
     <w:uiPriority w:val="59"/>
     <w:pPr>
       <w:pBdr/>
@@ -5533,9 +6267,9 @@
       </w:tcPr>
     </w:tblStylePr>
   </w:style>
-  <w:style w:type="table" w:styleId="697">
+  <w:style w:type="table" w:styleId="701">
     <w:name w:val="Table Grid Light"/>
-    <w:basedOn w:val="842"/>
+    <w:basedOn w:val="846"/>
     <w:uiPriority w:val="59"/>
     <w:pPr>
       <w:pBdr/>
@@ -5732,9 +6466,9 @@
       </w:tcPr>
     </w:tblStylePr>
   </w:style>
-  <w:style w:type="table" w:styleId="698">
+  <w:style w:type="table" w:styleId="702">
     <w:name w:val="Plain Table 1"/>
-    <w:basedOn w:val="842"/>
+    <w:basedOn w:val="846"/>
     <w:uiPriority w:val="59"/>
     <w:pPr>
       <w:pBdr/>
@@ -5957,9 +6691,9 @@
       </w:tcPr>
     </w:tblStylePr>
   </w:style>
-  <w:style w:type="table" w:styleId="699">
+  <w:style w:type="table" w:styleId="703">
     <w:name w:val="Plain Table 2"/>
-    <w:basedOn w:val="842"/>
+    <w:basedOn w:val="846"/>
     <w:uiPriority w:val="59"/>
     <w:pPr>
       <w:pBdr/>
@@ -6190,9 +6924,9 @@
       </w:tcPr>
     </w:tblStylePr>
   </w:style>
-  <w:style w:type="table" w:styleId="700">
+  <w:style w:type="table" w:styleId="704">
     <w:name w:val="Plain Table 3"/>
-    <w:basedOn w:val="842"/>
+    <w:basedOn w:val="846"/>
     <w:uiPriority w:val="99"/>
     <w:pPr>
       <w:pBdr/>
@@ -6420,9 +7154,9 @@
       </w:tcPr>
     </w:tblStylePr>
   </w:style>
-  <w:style w:type="table" w:styleId="701">
+  <w:style w:type="table" w:styleId="705">
     <w:name w:val="Plain Table 4"/>
-    <w:basedOn w:val="842"/>
+    <w:basedOn w:val="846"/>
     <w:uiPriority w:val="99"/>
     <w:pPr>
       <w:pBdr/>
@@ -6636,9 +7370,9 @@
       </w:tcPr>
     </w:tblStylePr>
   </w:style>
-  <w:style w:type="table" w:styleId="702">
+  <w:style w:type="table" w:styleId="706">
     <w:name w:val="Plain Table 5"/>
-    <w:basedOn w:val="842"/>
+    <w:basedOn w:val="846"/>
     <w:uiPriority w:val="99"/>
     <w:pPr>
       <w:pBdr/>
@@ -6869,9 +7603,9 @@
       </w:tcPr>
     </w:tblStylePr>
   </w:style>
-  <w:style w:type="table" w:styleId="703">
+  <w:style w:type="table" w:styleId="707">
     <w:name w:val="Grid Table 1 Light"/>
-    <w:basedOn w:val="842"/>
+    <w:basedOn w:val="846"/>
     <w:uiPriority w:val="99"/>
     <w:pPr>
       <w:pBdr/>
@@ -7092,9 +7826,9 @@
       </w:tcPr>
     </w:tblStylePr>
   </w:style>
-  <w:style w:type="table" w:styleId="704">
+  <w:style w:type="table" w:styleId="708">
     <w:name w:val="Grid Table 1 Light - Accent 1"/>
-    <w:basedOn w:val="842"/>
+    <w:basedOn w:val="846"/>
     <w:uiPriority w:val="99"/>
     <w:pPr>
       <w:pBdr/>
@@ -7315,9 +8049,9 @@
       </w:tcPr>
     </w:tblStylePr>
   </w:style>
-  <w:style w:type="table" w:styleId="705">
+  <w:style w:type="table" w:styleId="709">
     <w:name w:val="Grid Table 1 Light - Accent 2"/>
-    <w:basedOn w:val="842"/>
+    <w:basedOn w:val="846"/>
     <w:uiPriority w:val="99"/>
     <w:pPr>
       <w:pBdr/>
@@ -7538,9 +8272,9 @@
       </w:tcPr>
     </w:tblStylePr>
   </w:style>
-  <w:style w:type="table" w:styleId="706">
+  <w:style w:type="table" w:styleId="710">
     <w:name w:val="Grid Table 1 Light - Accent 3"/>
-    <w:basedOn w:val="842"/>
+    <w:basedOn w:val="846"/>
     <w:uiPriority w:val="99"/>
     <w:pPr>
       <w:pBdr/>
@@ -7761,9 +8495,9 @@
       </w:tcPr>
     </w:tblStylePr>
   </w:style>
-  <w:style w:type="table" w:styleId="707">
+  <w:style w:type="table" w:styleId="711">
     <w:name w:val="Grid Table 1 Light - Accent 4"/>
-    <w:basedOn w:val="842"/>
+    <w:basedOn w:val="846"/>
     <w:uiPriority w:val="99"/>
     <w:pPr>
       <w:pBdr/>
@@ -7984,9 +8718,9 @@
       </w:tcPr>
     </w:tblStylePr>
   </w:style>
-  <w:style w:type="table" w:styleId="708">
+  <w:style w:type="table" w:styleId="712">
     <w:name w:val="Grid Table 1 Light - Accent 5"/>
-    <w:basedOn w:val="842"/>
+    <w:basedOn w:val="846"/>
     <w:uiPriority w:val="99"/>
     <w:pPr>
       <w:pBdr/>
@@ -8207,9 +8941,9 @@
       </w:tcPr>
     </w:tblStylePr>
   </w:style>
-  <w:style w:type="table" w:styleId="709">
+  <w:style w:type="table" w:styleId="713">
     <w:name w:val="Grid Table 1 Light - Accent 6"/>
-    <w:basedOn w:val="842"/>
+    <w:basedOn w:val="846"/>
     <w:uiPriority w:val="99"/>
     <w:pPr>
       <w:pBdr/>
@@ -8430,9 +9164,9 @@
       </w:tcPr>
     </w:tblStylePr>
   </w:style>
-  <w:style w:type="table" w:styleId="710">
+  <w:style w:type="table" w:styleId="714">
     <w:name w:val="Grid Table 2"/>
-    <w:basedOn w:val="842"/>
+    <w:basedOn w:val="846"/>
     <w:uiPriority w:val="99"/>
     <w:pPr>
       <w:pBdr/>
@@ -8662,9 +9396,9 @@
       </w:tcPr>
     </w:tblStylePr>
   </w:style>
-  <w:style w:type="table" w:styleId="711">
+  <w:style w:type="table" w:styleId="715">
     <w:name w:val="Grid Table 2 - Accent 1"/>
-    <w:basedOn w:val="842"/>
+    <w:basedOn w:val="846"/>
     <w:uiPriority w:val="99"/>
     <w:pPr>
       <w:pBdr/>
@@ -8894,9 +9628,9 @@
       </w:tcPr>
     </w:tblStylePr>
   </w:style>
-  <w:style w:type="table" w:styleId="712">
+  <w:style w:type="table" w:styleId="716">
     <w:name w:val="Grid Table 2 - Accent 2"/>
-    <w:basedOn w:val="842"/>
+    <w:basedOn w:val="846"/>
     <w:uiPriority w:val="99"/>
     <w:pPr>
       <w:pBdr/>
@@ -9126,9 +9860,9 @@
       </w:tcPr>
     </w:tblStylePr>
   </w:style>
-  <w:style w:type="table" w:styleId="713">
+  <w:style w:type="table" w:styleId="717">
     <w:name w:val="Grid Table 2 - Accent 3"/>
-    <w:basedOn w:val="842"/>
+    <w:basedOn w:val="846"/>
     <w:uiPriority w:val="99"/>
     <w:pPr>
       <w:pBdr/>
@@ -9358,9 +10092,9 @@
       </w:tcPr>
     </w:tblStylePr>
   </w:style>
-  <w:style w:type="table" w:styleId="714">
+  <w:style w:type="table" w:styleId="718">
     <w:name w:val="Grid Table 2 - Accent 4"/>
-    <w:basedOn w:val="842"/>
+    <w:basedOn w:val="846"/>
     <w:uiPriority w:val="99"/>
     <w:pPr>
       <w:pBdr/>
@@ -9590,9 +10324,9 @@
       </w:tcPr>
     </w:tblStylePr>
   </w:style>
-  <w:style w:type="table" w:styleId="715">
+  <w:style w:type="table" w:styleId="719">
     <w:name w:val="Grid Table 2 - Accent 5"/>
-    <w:basedOn w:val="842"/>
+    <w:basedOn w:val="846"/>
     <w:uiPriority w:val="99"/>
     <w:pPr>
       <w:pBdr/>
@@ -9822,9 +10556,9 @@
       </w:tcPr>
     </w:tblStylePr>
   </w:style>
-  <w:style w:type="table" w:styleId="716">
+  <w:style w:type="table" w:styleId="720">
     <w:name w:val="Grid Table 2 - Accent 6"/>
-    <w:basedOn w:val="842"/>
+    <w:basedOn w:val="846"/>
     <w:uiPriority w:val="99"/>
     <w:pPr>
       <w:pBdr/>
@@ -10054,9 +10788,9 @@
       </w:tcPr>
     </w:tblStylePr>
   </w:style>
-  <w:style w:type="table" w:styleId="717">
+  <w:style w:type="table" w:styleId="721">
     <w:name w:val="Grid Table 3"/>
-    <w:basedOn w:val="842"/>
+    <w:basedOn w:val="846"/>
     <w:uiPriority w:val="99"/>
     <w:pPr>
       <w:pBdr/>
@@ -10299,9 +11033,9 @@
       </w:tcPr>
     </w:tblStylePr>
   </w:style>
-  <w:style w:type="table" w:styleId="718">
+  <w:style w:type="table" w:styleId="722">
     <w:name w:val="Grid Table 3 - Accent 1"/>
-    <w:basedOn w:val="842"/>
+    <w:basedOn w:val="846"/>
     <w:uiPriority w:val="99"/>
     <w:pPr>
       <w:pBdr/>
@@ -10544,9 +11278,9 @@
       </w:tcPr>
     </w:tblStylePr>
   </w:style>
-  <w:style w:type="table" w:styleId="719">
+  <w:style w:type="table" w:styleId="723">
     <w:name w:val="Grid Table 3 - Accent 2"/>
-    <w:basedOn w:val="842"/>
+    <w:basedOn w:val="846"/>
     <w:uiPriority w:val="99"/>
     <w:pPr>
       <w:pBdr/>
@@ -10789,9 +11523,9 @@
       </w:tcPr>
     </w:tblStylePr>
   </w:style>
-  <w:style w:type="table" w:styleId="720">
+  <w:style w:type="table" w:styleId="724">
     <w:name w:val="Grid Table 3 - Accent 3"/>
-    <w:basedOn w:val="842"/>
+    <w:basedOn w:val="846"/>
     <w:uiPriority w:val="99"/>
     <w:pPr>
       <w:pBdr/>
@@ -11034,9 +11768,9 @@
       </w:tcPr>
     </w:tblStylePr>
   </w:style>
-  <w:style w:type="table" w:styleId="721">
+  <w:style w:type="table" w:styleId="725">
     <w:name w:val="Grid Table 3 - Accent 4"/>
-    <w:basedOn w:val="842"/>
+    <w:basedOn w:val="846"/>
     <w:uiPriority w:val="99"/>
     <w:pPr>
       <w:pBdr/>
@@ -11279,9 +12013,9 @@
       </w:tcPr>
     </w:tblStylePr>
   </w:style>
-  <w:style w:type="table" w:styleId="722">
+  <w:style w:type="table" w:styleId="726">
     <w:name w:val="Grid Table 3 - Accent 5"/>
-    <w:basedOn w:val="842"/>
+    <w:basedOn w:val="846"/>
     <w:uiPriority w:val="99"/>
     <w:pPr>
       <w:pBdr/>
@@ -11524,9 +12258,9 @@
       </w:tcPr>
     </w:tblStylePr>
   </w:style>
-  <w:style w:type="table" w:styleId="723">
+  <w:style w:type="table" w:styleId="727">
     <w:name w:val="Grid Table 3 - Accent 6"/>
-    <w:basedOn w:val="842"/>
+    <w:basedOn w:val="846"/>
     <w:uiPriority w:val="99"/>
     <w:pPr>
       <w:pBdr/>
@@ -11769,9 +12503,9 @@
       </w:tcPr>
     </w:tblStylePr>
   </w:style>
-  <w:style w:type="table" w:styleId="724">
+  <w:style w:type="table" w:styleId="728">
     <w:name w:val="Grid Table 4"/>
-    <w:basedOn w:val="842"/>
+    <w:basedOn w:val="846"/>
     <w:uiPriority w:val="59"/>
     <w:pPr>
       <w:pBdr/>
@@ -12002,9 +12736,9 @@
       </w:tcPr>
     </w:tblStylePr>
   </w:style>
-  <w:style w:type="table" w:styleId="725">
+  <w:style w:type="table" w:styleId="729">
     <w:name w:val="Grid Table 4 - Accent 1"/>
-    <w:basedOn w:val="842"/>
+    <w:basedOn w:val="846"/>
     <w:uiPriority w:val="59"/>
     <w:pPr>
       <w:pBdr/>
@@ -12235,9 +12969,9 @@
       </w:tcPr>
     </w:tblStylePr>
   </w:style>
-  <w:style w:type="table" w:styleId="726">
+  <w:style w:type="table" w:styleId="730">
     <w:name w:val="Grid Table 4 - Accent 2"/>
-    <w:basedOn w:val="842"/>
+    <w:basedOn w:val="846"/>
     <w:uiPriority w:val="59"/>
     <w:pPr>
       <w:pBdr/>
@@ -12468,9 +13202,9 @@
       </w:tcPr>
     </w:tblStylePr>
   </w:style>
-  <w:style w:type="table" w:styleId="727">
+  <w:style w:type="table" w:styleId="731">
     <w:name w:val="Grid Table 4 - Accent 3"/>
-    <w:basedOn w:val="842"/>
+    <w:basedOn w:val="846"/>
     <w:uiPriority w:val="59"/>
     <w:pPr>
       <w:pBdr/>
@@ -12701,9 +13435,9 @@
       </w:tcPr>
     </w:tblStylePr>
   </w:style>
-  <w:style w:type="table" w:styleId="728">
+  <w:style w:type="table" w:styleId="732">
     <w:name w:val="Grid Table 4 - Accent 4"/>
-    <w:basedOn w:val="842"/>
+    <w:basedOn w:val="846"/>
     <w:uiPriority w:val="59"/>
     <w:pPr>
       <w:pBdr/>
@@ -12934,9 +13668,9 @@
       </w:tcPr>
     </w:tblStylePr>
   </w:style>
-  <w:style w:type="table" w:styleId="729">
+  <w:style w:type="table" w:styleId="733">
     <w:name w:val="Grid Table 4 - Accent 5"/>
-    <w:basedOn w:val="842"/>
+    <w:basedOn w:val="846"/>
     <w:uiPriority w:val="59"/>
     <w:pPr>
       <w:pBdr/>
@@ -13167,9 +13901,9 @@
       </w:tcPr>
     </w:tblStylePr>
   </w:style>
-  <w:style w:type="table" w:styleId="730">
+  <w:style w:type="table" w:styleId="734">
     <w:name w:val="Grid Table 4 - Accent 6"/>
-    <w:basedOn w:val="842"/>
+    <w:basedOn w:val="846"/>
     <w:uiPriority w:val="59"/>
     <w:pPr>
       <w:pBdr/>
@@ -13400,9 +14134,9 @@
       </w:tcPr>
     </w:tblStylePr>
   </w:style>
-  <w:style w:type="table" w:styleId="731">
+  <w:style w:type="table" w:styleId="735">
     <w:name w:val="Grid Table 5 Dark"/>
-    <w:basedOn w:val="842"/>
+    <w:basedOn w:val="846"/>
     <w:uiPriority w:val="99"/>
     <w:pPr>
       <w:pBdr/>
@@ -13628,9 +14362,9 @@
       </w:tcPr>
     </w:tblStylePr>
   </w:style>
-  <w:style w:type="table" w:styleId="732">
+  <w:style w:type="table" w:styleId="736">
     <w:name w:val="Grid Table 5 Dark- Accent 1"/>
-    <w:basedOn w:val="842"/>
+    <w:basedOn w:val="846"/>
     <w:uiPriority w:val="99"/>
     <w:pPr>
       <w:pBdr/>
@@ -13856,9 +14590,9 @@
       </w:tcPr>
     </w:tblStylePr>
   </w:style>
-  <w:style w:type="table" w:styleId="733">
+  <w:style w:type="table" w:styleId="737">
     <w:name w:val="Grid Table 5 Dark - Accent 2"/>
-    <w:basedOn w:val="842"/>
+    <w:basedOn w:val="846"/>
     <w:uiPriority w:val="99"/>
     <w:pPr>
       <w:pBdr/>
@@ -14084,9 +14818,9 @@
       </w:tcPr>
     </w:tblStylePr>
   </w:style>
-  <w:style w:type="table" w:styleId="734">
+  <w:style w:type="table" w:styleId="738">
     <w:name w:val="Grid Table 5 Dark - Accent 3"/>
-    <w:basedOn w:val="842"/>
+    <w:basedOn w:val="846"/>
     <w:uiPriority w:val="99"/>
     <w:pPr>
       <w:pBdr/>
@@ -14312,9 +15046,9 @@
       </w:tcPr>
     </w:tblStylePr>
   </w:style>
-  <w:style w:type="table" w:styleId="735">
+  <w:style w:type="table" w:styleId="739">
     <w:name w:val="Grid Table 5 Dark- Accent 4"/>
-    <w:basedOn w:val="842"/>
+    <w:basedOn w:val="846"/>
     <w:uiPriority w:val="99"/>
     <w:pPr>
       <w:pBdr/>
@@ -14540,9 +15274,9 @@
       </w:tcPr>
     </w:tblStylePr>
   </w:style>
-  <w:style w:type="table" w:styleId="736">
+  <w:style w:type="table" w:styleId="740">
     <w:name w:val="Grid Table 5 Dark - Accent 5"/>
-    <w:basedOn w:val="842"/>
+    <w:basedOn w:val="846"/>
     <w:uiPriority w:val="99"/>
     <w:pPr>
       <w:pBdr/>
@@ -14768,9 +15502,9 @@
       </w:tcPr>
     </w:tblStylePr>
   </w:style>
-  <w:style w:type="table" w:styleId="737">
+  <w:style w:type="table" w:styleId="741">
     <w:name w:val="Grid Table 5 Dark - Accent 6"/>
-    <w:basedOn w:val="842"/>
+    <w:basedOn w:val="846"/>
     <w:uiPriority w:val="99"/>
     <w:pPr>
       <w:pBdr/>
@@ -14996,9 +15730,9 @@
       </w:tcPr>
     </w:tblStylePr>
   </w:style>
-  <w:style w:type="table" w:styleId="738">
+  <w:style w:type="table" w:styleId="742">
     <w:name w:val="Grid Table 6 Colorful"/>
-    <w:basedOn w:val="842"/>
+    <w:basedOn w:val="846"/>
     <w:uiPriority w:val="99"/>
     <w:pPr>
       <w:pBdr/>
@@ -15226,9 +15960,9 @@
       </w:tcPr>
     </w:tblStylePr>
   </w:style>
-  <w:style w:type="table" w:styleId="739">
+  <w:style w:type="table" w:styleId="743">
     <w:name w:val="Grid Table 6 Colorful - Accent 1"/>
-    <w:basedOn w:val="842"/>
+    <w:basedOn w:val="846"/>
     <w:uiPriority w:val="99"/>
     <w:pPr>
       <w:pBdr/>
@@ -15456,9 +16190,9 @@
       </w:tcPr>
     </w:tblStylePr>
   </w:style>
-  <w:style w:type="table" w:styleId="740">
+  <w:style w:type="table" w:styleId="744">
     <w:name w:val="Grid Table 6 Colorful - Accent 2"/>
-    <w:basedOn w:val="842"/>
+    <w:basedOn w:val="846"/>
     <w:uiPriority w:val="99"/>
     <w:pPr>
       <w:pBdr/>
@@ -15686,9 +16420,9 @@
       </w:tcPr>
     </w:tblStylePr>
   </w:style>
-  <w:style w:type="table" w:styleId="741">
+  <w:style w:type="table" w:styleId="745">
     <w:name w:val="Grid Table 6 Colorful - Accent 3"/>
-    <w:basedOn w:val="842"/>
+    <w:basedOn w:val="846"/>
     <w:uiPriority w:val="99"/>
     <w:pPr>
       <w:pBdr/>
@@ -15916,9 +16650,9 @@
       </w:tcPr>
     </w:tblStylePr>
   </w:style>
-  <w:style w:type="table" w:styleId="742">
+  <w:style w:type="table" w:styleId="746">
     <w:name w:val="Grid Table 6 Colorful - Accent 4"/>
-    <w:basedOn w:val="842"/>
+    <w:basedOn w:val="846"/>
     <w:uiPriority w:val="99"/>
     <w:pPr>
       <w:pBdr/>
@@ -16146,9 +16880,9 @@
       </w:tcPr>
     </w:tblStylePr>
   </w:style>
-  <w:style w:type="table" w:styleId="743">
+  <w:style w:type="table" w:styleId="747">
     <w:name w:val="Grid Table 6 Colorful - Accent 5"/>
-    <w:basedOn w:val="842"/>
+    <w:basedOn w:val="846"/>
     <w:uiPriority w:val="99"/>
     <w:pPr>
       <w:pBdr/>
@@ -16376,9 +17110,9 @@
       </w:tcPr>
     </w:tblStylePr>
   </w:style>
-  <w:style w:type="table" w:styleId="744">
+  <w:style w:type="table" w:styleId="748">
     <w:name w:val="Grid Table 6 Colorful - Accent 6"/>
-    <w:basedOn w:val="842"/>
+    <w:basedOn w:val="846"/>
     <w:uiPriority w:val="99"/>
     <w:pPr>
       <w:pBdr/>
@@ -16606,9 +17340,9 @@
       </w:tcPr>
     </w:tblStylePr>
   </w:style>
-  <w:style w:type="table" w:styleId="745">
+  <w:style w:type="table" w:styleId="749">
     <w:name w:val="Grid Table 7 Colorful"/>
-    <w:basedOn w:val="842"/>
+    <w:basedOn w:val="846"/>
     <w:uiPriority w:val="99"/>
     <w:pPr>
       <w:pBdr/>
@@ -16860,9 +17594,9 @@
       </w:tcPr>
     </w:tblStylePr>
   </w:style>
-  <w:style w:type="table" w:styleId="746">
+  <w:style w:type="table" w:styleId="750">
     <w:name w:val="Grid Table 7 Colorful - Accent 1"/>
-    <w:basedOn w:val="842"/>
+    <w:basedOn w:val="846"/>
     <w:uiPriority w:val="99"/>
     <w:pPr>
       <w:pBdr/>
@@ -17114,9 +17848,9 @@
       </w:tcPr>
     </w:tblStylePr>
   </w:style>
-  <w:style w:type="table" w:styleId="747">
+  <w:style w:type="table" w:styleId="751">
     <w:name w:val="Grid Table 7 Colorful - Accent 2"/>
-    <w:basedOn w:val="842"/>
+    <w:basedOn w:val="846"/>
     <w:uiPriority w:val="99"/>
     <w:pPr>
       <w:pBdr/>
@@ -17368,9 +18102,9 @@
       </w:tcPr>
     </w:tblStylePr>
   </w:style>
-  <w:style w:type="table" w:styleId="748">
+  <w:style w:type="table" w:styleId="752">
     <w:name w:val="Grid Table 7 Colorful - Accent 3"/>
-    <w:basedOn w:val="842"/>
+    <w:basedOn w:val="846"/>
     <w:uiPriority w:val="99"/>
     <w:pPr>
       <w:pBdr/>
@@ -17622,9 +18356,9 @@
       </w:tcPr>
     </w:tblStylePr>
   </w:style>
-  <w:style w:type="table" w:styleId="749">
+  <w:style w:type="table" w:styleId="753">
     <w:name w:val="Grid Table 7 Colorful - Accent 4"/>
-    <w:basedOn w:val="842"/>
+    <w:basedOn w:val="846"/>
     <w:uiPriority w:val="99"/>
     <w:pPr>
       <w:pBdr/>
@@ -17876,9 +18610,9 @@
       </w:tcPr>
     </w:tblStylePr>
   </w:style>
-  <w:style w:type="table" w:styleId="750">
+  <w:style w:type="table" w:styleId="754">
     <w:name w:val="Grid Table 7 Colorful - Accent 5"/>
-    <w:basedOn w:val="842"/>
+    <w:basedOn w:val="846"/>
     <w:uiPriority w:val="99"/>
     <w:pPr>
       <w:pBdr/>
@@ -18130,9 +18864,9 @@
       </w:tcPr>
     </w:tblStylePr>
   </w:style>
-  <w:style w:type="table" w:styleId="751">
+  <w:style w:type="table" w:styleId="755">
     <w:name w:val="Grid Table 7 Colorful - Accent 6"/>
-    <w:basedOn w:val="842"/>
+    <w:basedOn w:val="846"/>
     <w:uiPriority w:val="99"/>
     <w:pPr>
       <w:pBdr/>
@@ -18384,9 +19118,9 @@
       </w:tcPr>
     </w:tblStylePr>
   </w:style>
-  <w:style w:type="table" w:styleId="752">
+  <w:style w:type="table" w:styleId="756">
     <w:name w:val="List Table 1 Light"/>
-    <w:basedOn w:val="842"/>
+    <w:basedOn w:val="846"/>
     <w:uiPriority w:val="99"/>
     <w:pPr>
       <w:pBdr/>
@@ -18600,9 +19334,9 @@
       </w:tcPr>
     </w:tblStylePr>
   </w:style>
-  <w:style w:type="table" w:styleId="753">
+  <w:style w:type="table" w:styleId="757">
     <w:name w:val="List Table 1 Light - Accent 1"/>
-    <w:basedOn w:val="842"/>
+    <w:basedOn w:val="846"/>
     <w:uiPriority w:val="99"/>
     <w:pPr>
       <w:pBdr/>
@@ -18816,9 +19550,9 @@
       </w:tcPr>
     </w:tblStylePr>
   </w:style>
-  <w:style w:type="table" w:styleId="754">
+  <w:style w:type="table" w:styleId="758">
     <w:name w:val="List Table 1 Light - Accent 2"/>
-    <w:basedOn w:val="842"/>
+    <w:basedOn w:val="846"/>
     <w:uiPriority w:val="99"/>
     <w:pPr>
       <w:pBdr/>
@@ -19032,9 +19766,9 @@
       </w:tcPr>
     </w:tblStylePr>
   </w:style>
-  <w:style w:type="table" w:styleId="755">
+  <w:style w:type="table" w:styleId="759">
     <w:name w:val="List Table 1 Light - Accent 3"/>
-    <w:basedOn w:val="842"/>
+    <w:basedOn w:val="846"/>
     <w:uiPriority w:val="99"/>
     <w:pPr>
       <w:pBdr/>
@@ -19248,9 +19982,9 @@
       </w:tcPr>
     </w:tblStylePr>
   </w:style>
-  <w:style w:type="table" w:styleId="756">
+  <w:style w:type="table" w:styleId="760">
     <w:name w:val="List Table 1 Light - Accent 4"/>
-    <w:basedOn w:val="842"/>
+    <w:basedOn w:val="846"/>
     <w:uiPriority w:val="99"/>
     <w:pPr>
       <w:pBdr/>
@@ -19464,9 +20198,9 @@
       </w:tcPr>
     </w:tblStylePr>
   </w:style>
-  <w:style w:type="table" w:styleId="757">
+  <w:style w:type="table" w:styleId="761">
     <w:name w:val="List Table 1 Light - Accent 5"/>
-    <w:basedOn w:val="842"/>
+    <w:basedOn w:val="846"/>
     <w:uiPriority w:val="99"/>
     <w:pPr>
       <w:pBdr/>
@@ -19680,9 +20414,9 @@
       </w:tcPr>
     </w:tblStylePr>
   </w:style>
-  <w:style w:type="table" w:styleId="758">
+  <w:style w:type="table" w:styleId="762">
     <w:name w:val="List Table 1 Light - Accent 6"/>
-    <w:basedOn w:val="842"/>
+    <w:basedOn w:val="846"/>
     <w:uiPriority w:val="99"/>
     <w:pPr>
       <w:pBdr/>
@@ -19896,9 +20630,9 @@
       </w:tcPr>
     </w:tblStylePr>
   </w:style>
-  <w:style w:type="table" w:styleId="759">
+  <w:style w:type="table" w:styleId="763">
     <w:name w:val="List Table 2"/>
-    <w:basedOn w:val="842"/>
+    <w:basedOn w:val="846"/>
     <w:uiPriority w:val="99"/>
     <w:pPr>
       <w:pBdr/>
@@ -20134,9 +20868,9 @@
       </w:tcPr>
     </w:tblStylePr>
   </w:style>
-  <w:style w:type="table" w:styleId="760">
+  <w:style w:type="table" w:styleId="764">
     <w:name w:val="List Table 2 - Accent 1"/>
-    <w:basedOn w:val="842"/>
+    <w:basedOn w:val="846"/>
     <w:uiPriority w:val="99"/>
     <w:pPr>
       <w:pBdr/>
@@ -20372,9 +21106,9 @@
       </w:tcPr>
     </w:tblStylePr>
   </w:style>
-  <w:style w:type="table" w:styleId="761">
+  <w:style w:type="table" w:styleId="765">
     <w:name w:val="List Table 2 - Accent 2"/>
-    <w:basedOn w:val="842"/>
+    <w:basedOn w:val="846"/>
     <w:uiPriority w:val="99"/>
     <w:pPr>
       <w:pBdr/>
@@ -20610,9 +21344,9 @@
       </w:tcPr>
     </w:tblStylePr>
   </w:style>
-  <w:style w:type="table" w:styleId="762">
+  <w:style w:type="table" w:styleId="766">
     <w:name w:val="List Table 2 - Accent 3"/>
-    <w:basedOn w:val="842"/>
+    <w:basedOn w:val="846"/>
     <w:uiPriority w:val="99"/>
     <w:pPr>
       <w:pBdr/>
@@ -20848,9 +21582,9 @@
       </w:tcPr>
     </w:tblStylePr>
   </w:style>
-  <w:style w:type="table" w:styleId="763">
+  <w:style w:type="table" w:styleId="767">
     <w:name w:val="List Table 2 - Accent 4"/>
-    <w:basedOn w:val="842"/>
+    <w:basedOn w:val="846"/>
     <w:uiPriority w:val="99"/>
     <w:pPr>
       <w:pBdr/>
@@ -21086,9 +21820,9 @@
       </w:tcPr>
     </w:tblStylePr>
   </w:style>
-  <w:style w:type="table" w:styleId="764">
+  <w:style w:type="table" w:styleId="768">
     <w:name w:val="List Table 2 - Accent 5"/>
-    <w:basedOn w:val="842"/>
+    <w:basedOn w:val="846"/>
     <w:uiPriority w:val="99"/>
     <w:pPr>
       <w:pBdr/>
@@ -21324,9 +22058,9 @@
       </w:tcPr>
     </w:tblStylePr>
   </w:style>
-  <w:style w:type="table" w:styleId="765">
+  <w:style w:type="table" w:styleId="769">
     <w:name w:val="List Table 2 - Accent 6"/>
-    <w:basedOn w:val="842"/>
+    <w:basedOn w:val="846"/>
     <w:uiPriority w:val="99"/>
     <w:pPr>
       <w:pBdr/>
@@ -21562,9 +22296,9 @@
       </w:tcPr>
     </w:tblStylePr>
   </w:style>
-  <w:style w:type="table" w:styleId="766">
+  <w:style w:type="table" w:styleId="770">
     <w:name w:val="List Table 3"/>
-    <w:basedOn w:val="842"/>
+    <w:basedOn w:val="846"/>
     <w:uiPriority w:val="99"/>
     <w:pPr>
       <w:pBdr/>
@@ -21790,9 +22524,9 @@
       </w:tcPr>
     </w:tblStylePr>
   </w:style>
-  <w:style w:type="table" w:styleId="767">
+  <w:style w:type="table" w:styleId="771">
     <w:name w:val="List Table 3 - Accent 1"/>
-    <w:basedOn w:val="842"/>
+    <w:basedOn w:val="846"/>
     <w:uiPriority w:val="99"/>
     <w:pPr>
       <w:pBdr/>
@@ -22018,9 +22752,9 @@
       </w:tcPr>
     </w:tblStylePr>
   </w:style>
-  <w:style w:type="table" w:styleId="768">
+  <w:style w:type="table" w:styleId="772">
     <w:name w:val="List Table 3 - Accent 2"/>
-    <w:basedOn w:val="842"/>
+    <w:basedOn w:val="846"/>
     <w:uiPriority w:val="99"/>
     <w:pPr>
       <w:pBdr/>
@@ -22246,9 +22980,9 @@
       </w:tcPr>
     </w:tblStylePr>
   </w:style>
-  <w:style w:type="table" w:styleId="769">
+  <w:style w:type="table" w:styleId="773">
     <w:name w:val="List Table 3 - Accent 3"/>
-    <w:basedOn w:val="842"/>
+    <w:basedOn w:val="846"/>
     <w:uiPriority w:val="99"/>
     <w:pPr>
       <w:pBdr/>
@@ -22474,9 +23208,9 @@
       </w:tcPr>
     </w:tblStylePr>
   </w:style>
-  <w:style w:type="table" w:styleId="770">
+  <w:style w:type="table" w:styleId="774">
     <w:name w:val="List Table 3 - Accent 4"/>
-    <w:basedOn w:val="842"/>
+    <w:basedOn w:val="846"/>
     <w:uiPriority w:val="99"/>
     <w:pPr>
       <w:pBdr/>
@@ -22702,9 +23436,9 @@
       </w:tcPr>
     </w:tblStylePr>
   </w:style>
-  <w:style w:type="table" w:styleId="771">
+  <w:style w:type="table" w:styleId="775">
     <w:name w:val="List Table 3 - Accent 5"/>
-    <w:basedOn w:val="842"/>
+    <w:basedOn w:val="846"/>
     <w:uiPriority w:val="99"/>
     <w:pPr>
       <w:pBdr/>
@@ -22930,9 +23664,9 @@
       </w:tcPr>
     </w:tblStylePr>
   </w:style>
-  <w:style w:type="table" w:styleId="772">
+  <w:style w:type="table" w:styleId="776">
     <w:name w:val="List Table 3 - Accent 6"/>
-    <w:basedOn w:val="842"/>
+    <w:basedOn w:val="846"/>
     <w:uiPriority w:val="99"/>
     <w:pPr>
       <w:pBdr/>
@@ -23158,9 +23892,9 @@
       </w:tcPr>
     </w:tblStylePr>
   </w:style>
-  <w:style w:type="table" w:styleId="773">
+  <w:style w:type="table" w:styleId="777">
     <w:name w:val="List Table 4"/>
-    <w:basedOn w:val="842"/>
+    <w:basedOn w:val="846"/>
     <w:uiPriority w:val="99"/>
     <w:pPr>
       <w:pBdr/>
@@ -23383,9 +24117,9 @@
       </w:tcPr>
     </w:tblStylePr>
   </w:style>
-  <w:style w:type="table" w:styleId="774">
+  <w:style w:type="table" w:styleId="778">
     <w:name w:val="List Table 4 - Accent 1"/>
-    <w:basedOn w:val="842"/>
+    <w:basedOn w:val="846"/>
     <w:uiPriority w:val="99"/>
     <w:pPr>
       <w:pBdr/>
@@ -23608,9 +24342,9 @@
       </w:tcPr>
     </w:tblStylePr>
   </w:style>
-  <w:style w:type="table" w:styleId="775">
+  <w:style w:type="table" w:styleId="779">
     <w:name w:val="List Table 4 - Accent 2"/>
-    <w:basedOn w:val="842"/>
+    <w:basedOn w:val="846"/>
     <w:uiPriority w:val="99"/>
     <w:pPr>
       <w:pBdr/>
@@ -23833,9 +24567,9 @@
       </w:tcPr>
     </w:tblStylePr>
   </w:style>
-  <w:style w:type="table" w:styleId="776">
+  <w:style w:type="table" w:styleId="780">
     <w:name w:val="List Table 4 - Accent 3"/>
-    <w:basedOn w:val="842"/>
+    <w:basedOn w:val="846"/>
     <w:uiPriority w:val="99"/>
     <w:pPr>
       <w:pBdr/>
@@ -24058,9 +24792,9 @@
       </w:tcPr>
     </w:tblStylePr>
   </w:style>
-  <w:style w:type="table" w:styleId="777">
+  <w:style w:type="table" w:styleId="781">
     <w:name w:val="List Table 4 - Accent 4"/>
-    <w:basedOn w:val="842"/>
+    <w:basedOn w:val="846"/>
     <w:uiPriority w:val="99"/>
     <w:pPr>
       <w:pBdr/>
@@ -24283,9 +25017,9 @@
       </w:tcPr>
     </w:tblStylePr>
   </w:style>
-  <w:style w:type="table" w:styleId="778">
+  <w:style w:type="table" w:styleId="782">
     <w:name w:val="List Table 4 - Accent 5"/>
-    <w:basedOn w:val="842"/>
+    <w:basedOn w:val="846"/>
     <w:uiPriority w:val="99"/>
     <w:pPr>
       <w:pBdr/>
@@ -24508,9 +25242,9 @@
       </w:tcPr>
     </w:tblStylePr>
   </w:style>
-  <w:style w:type="table" w:styleId="779">
+  <w:style w:type="table" w:styleId="783">
     <w:name w:val="List Table 4 - Accent 6"/>
-    <w:basedOn w:val="842"/>
+    <w:basedOn w:val="846"/>
     <w:uiPriority w:val="99"/>
     <w:pPr>
       <w:pBdr/>
@@ -24733,9 +25467,9 @@
       </w:tcPr>
     </w:tblStylePr>
   </w:style>
-  <w:style w:type="table" w:styleId="780">
+  <w:style w:type="table" w:styleId="784">
     <w:name w:val="List Table 5 Dark"/>
-    <w:basedOn w:val="842"/>
+    <w:basedOn w:val="846"/>
     <w:uiPriority w:val="99"/>
     <w:pPr>
       <w:pBdr/>
@@ -24975,9 +25709,9 @@
       </w:tcPr>
     </w:tblStylePr>
   </w:style>
-  <w:style w:type="table" w:styleId="781">
+  <w:style w:type="table" w:styleId="785">
     <w:name w:val="List Table 5 Dark - Accent 1"/>
-    <w:basedOn w:val="842"/>
+    <w:basedOn w:val="846"/>
     <w:uiPriority w:val="99"/>
     <w:pPr>
       <w:pBdr/>
@@ -25217,9 +25951,9 @@
       </w:tcPr>
     </w:tblStylePr>
   </w:style>
-  <w:style w:type="table" w:styleId="782">
+  <w:style w:type="table" w:styleId="786">
     <w:name w:val="List Table 5 Dark - Accent 2"/>
-    <w:basedOn w:val="842"/>
+    <w:basedOn w:val="846"/>
     <w:uiPriority w:val="99"/>
     <w:pPr>
       <w:pBdr/>
@@ -25459,9 +26193,9 @@
       </w:tcPr>
     </w:tblStylePr>
   </w:style>
-  <w:style w:type="table" w:styleId="783">
+  <w:style w:type="table" w:styleId="787">
     <w:name w:val="List Table 5 Dark - Accent 3"/>
-    <w:basedOn w:val="842"/>
+    <w:basedOn w:val="846"/>
     <w:uiPriority w:val="99"/>
     <w:pPr>
       <w:pBdr/>
@@ -25701,9 +26435,9 @@
       </w:tcPr>
     </w:tblStylePr>
   </w:style>
-  <w:style w:type="table" w:styleId="784">
+  <w:style w:type="table" w:styleId="788">
     <w:name w:val="List Table 5 Dark - Accent 4"/>
-    <w:basedOn w:val="842"/>
+    <w:basedOn w:val="846"/>
     <w:uiPriority w:val="99"/>
     <w:pPr>
       <w:pBdr/>
@@ -25943,9 +26677,9 @@
       </w:tcPr>
     </w:tblStylePr>
   </w:style>
-  <w:style w:type="table" w:styleId="785">
+  <w:style w:type="table" w:styleId="789">
     <w:name w:val="List Table 5 Dark - Accent 5"/>
-    <w:basedOn w:val="842"/>
+    <w:basedOn w:val="846"/>
     <w:uiPriority w:val="99"/>
     <w:pPr>
       <w:pBdr/>
@@ -26185,9 +26919,9 @@
       </w:tcPr>
     </w:tblStylePr>
   </w:style>
-  <w:style w:type="table" w:styleId="786">
+  <w:style w:type="table" w:styleId="790">
     <w:name w:val="List Table 5 Dark - Accent 6"/>
-    <w:basedOn w:val="842"/>
+    <w:basedOn w:val="846"/>
     <w:uiPriority w:val="99"/>
     <w:pPr>
       <w:pBdr/>
@@ -26427,9 +27161,9 @@
       </w:tcPr>
     </w:tblStylePr>
   </w:style>
-  <w:style w:type="table" w:styleId="787">
+  <w:style w:type="table" w:styleId="791">
     <w:name w:val="List Table 6 Colorful"/>
-    <w:basedOn w:val="842"/>
+    <w:basedOn w:val="846"/>
     <w:uiPriority w:val="99"/>
     <w:pPr>
       <w:pBdr/>
@@ -26650,9 +27384,9 @@
       </w:tcPr>
     </w:tblStylePr>
   </w:style>
-  <w:style w:type="table" w:styleId="788">
+  <w:style w:type="table" w:styleId="792">
     <w:name w:val="List Table 6 Colorful - Accent 1"/>
-    <w:basedOn w:val="842"/>
+    <w:basedOn w:val="846"/>
     <w:uiPriority w:val="99"/>
     <w:pPr>
       <w:pBdr/>
@@ -26873,9 +27607,9 @@
       </w:tcPr>
     </w:tblStylePr>
   </w:style>
-  <w:style w:type="table" w:styleId="789">
+  <w:style w:type="table" w:styleId="793">
     <w:name w:val="List Table 6 Colorful - Accent 2"/>
-    <w:basedOn w:val="842"/>
+    <w:basedOn w:val="846"/>
     <w:uiPriority w:val="99"/>
     <w:pPr>
       <w:pBdr/>
@@ -27096,9 +27830,9 @@
       </w:tcPr>
     </w:tblStylePr>
   </w:style>
-  <w:style w:type="table" w:styleId="790">
+  <w:style w:type="table" w:styleId="794">
     <w:name w:val="List Table 6 Colorful - Accent 3"/>
-    <w:basedOn w:val="842"/>
+    <w:basedOn w:val="846"/>
     <w:uiPriority w:val="99"/>
     <w:pPr>
       <w:pBdr/>
@@ -27319,9 +28053,9 @@
       </w:tcPr>
     </w:tblStylePr>
   </w:style>
-  <w:style w:type="table" w:styleId="791">
+  <w:style w:type="table" w:styleId="795">
     <w:name w:val="List Table 6 Colorful - Accent 4"/>
-    <w:basedOn w:val="842"/>
+    <w:basedOn w:val="846"/>
     <w:uiPriority w:val="99"/>
     <w:pPr>
       <w:pBdr/>
@@ -27542,9 +28276,9 @@
       </w:tcPr>
     </w:tblStylePr>
   </w:style>
-  <w:style w:type="table" w:styleId="792">
+  <w:style w:type="table" w:styleId="796">
     <w:name w:val="List Table 6 Colorful - Accent 5"/>
-    <w:basedOn w:val="842"/>
+    <w:basedOn w:val="846"/>
     <w:uiPriority w:val="99"/>
     <w:pPr>
       <w:pBdr/>
@@ -27765,9 +28499,9 @@
       </w:tcPr>
     </w:tblStylePr>
   </w:style>
-  <w:style w:type="table" w:styleId="793">
+  <w:style w:type="table" w:styleId="797">
     <w:name w:val="List Table 6 Colorful - Accent 6"/>
-    <w:basedOn w:val="842"/>
+    <w:basedOn w:val="846"/>
     <w:uiPriority w:val="99"/>
     <w:pPr>
       <w:pBdr/>
@@ -27988,9 +28722,9 @@
       </w:tcPr>
     </w:tblStylePr>
   </w:style>
-  <w:style w:type="table" w:styleId="794">
+  <w:style w:type="table" w:styleId="798">
     <w:name w:val="List Table 7 Colorful"/>
-    <w:basedOn w:val="842"/>
+    <w:basedOn w:val="846"/>
     <w:uiPriority w:val="99"/>
     <w:pPr>
       <w:pBdr/>
@@ -28244,9 +28978,9 @@
       </w:tcPr>
     </w:tblStylePr>
   </w:style>
-  <w:style w:type="table" w:styleId="795">
+  <w:style w:type="table" w:styleId="799">
     <w:name w:val="List Table 7 Colorful - Accent 1"/>
-    <w:basedOn w:val="842"/>
+    <w:basedOn w:val="846"/>
     <w:uiPriority w:val="99"/>
     <w:pPr>
       <w:pBdr/>
@@ -28500,9 +29234,9 @@
       </w:tcPr>
     </w:tblStylePr>
   </w:style>
-  <w:style w:type="table" w:styleId="796">
+  <w:style w:type="table" w:styleId="800">
     <w:name w:val="List Table 7 Colorful - Accent 2"/>
-    <w:basedOn w:val="842"/>
+    <w:basedOn w:val="846"/>
     <w:uiPriority w:val="99"/>
     <w:pPr>
       <w:pBdr/>
@@ -28756,9 +29490,9 @@
       </w:tcPr>
     </w:tblStylePr>
   </w:style>
-  <w:style w:type="table" w:styleId="797">
+  <w:style w:type="table" w:styleId="801">
     <w:name w:val="List Table 7 Colorful - Accent 3"/>
-    <w:basedOn w:val="842"/>
+    <w:basedOn w:val="846"/>
     <w:uiPriority w:val="99"/>
     <w:pPr>
       <w:pBdr/>
@@ -29012,9 +29746,9 @@
       </w:tcPr>
     </w:tblStylePr>
   </w:style>
-  <w:style w:type="table" w:styleId="798">
+  <w:style w:type="table" w:styleId="802">
     <w:name w:val="List Table 7 Colorful - Accent 4"/>
-    <w:basedOn w:val="842"/>
+    <w:basedOn w:val="846"/>
     <w:uiPriority w:val="99"/>
     <w:pPr>
       <w:pBdr/>
@@ -29268,9 +30002,9 @@
       </w:tcPr>
     </w:tblStylePr>
   </w:style>
-  <w:style w:type="table" w:styleId="799">
+  <w:style w:type="table" w:styleId="803">
     <w:name w:val="List Table 7 Colorful - Accent 5"/>
-    <w:basedOn w:val="842"/>
+    <w:basedOn w:val="846"/>
     <w:uiPriority w:val="99"/>
     <w:pPr>
       <w:pBdr/>
@@ -29524,9 +30258,9 @@
       </w:tcPr>
     </w:tblStylePr>
   </w:style>
-  <w:style w:type="table" w:styleId="800">
+  <w:style w:type="table" w:styleId="804">
     <w:name w:val="List Table 7 Colorful - Accent 6"/>
-    <w:basedOn w:val="842"/>
+    <w:basedOn w:val="846"/>
     <w:uiPriority w:val="99"/>
     <w:pPr>
       <w:pBdr/>
@@ -29780,9 +30514,9 @@
       </w:tcPr>
     </w:tblStylePr>
   </w:style>
-  <w:style w:type="table" w:styleId="801">
+  <w:style w:type="table" w:styleId="805">
     <w:name w:val="Lined - Accent"/>
-    <w:basedOn w:val="842"/>
+    <w:basedOn w:val="846"/>
     <w:uiPriority w:val="99"/>
     <w:pPr>
       <w:pBdr/>
@@ -30017,9 +30751,9 @@
       </w:tcPr>
     </w:tblStylePr>
   </w:style>
-  <w:style w:type="table" w:styleId="802">
+  <w:style w:type="table" w:styleId="806">
     <w:name w:val="Lined - Accent 1"/>
-    <w:basedOn w:val="842"/>
+    <w:basedOn w:val="846"/>
     <w:uiPriority w:val="99"/>
     <w:pPr>
       <w:pBdr/>
@@ -30254,9 +30988,9 @@
       </w:tcPr>
     </w:tblStylePr>
   </w:style>
-  <w:style w:type="table" w:styleId="803">
+  <w:style w:type="table" w:styleId="807">
     <w:name w:val="Lined - Accent 2"/>
-    <w:basedOn w:val="842"/>
+    <w:basedOn w:val="846"/>
     <w:uiPriority w:val="99"/>
     <w:pPr>
       <w:pBdr/>
@@ -30491,9 +31225,9 @@
       </w:tcPr>
     </w:tblStylePr>
   </w:style>
-  <w:style w:type="table" w:styleId="804">
+  <w:style w:type="table" w:styleId="808">
     <w:name w:val="Lined - Accent 3"/>
-    <w:basedOn w:val="842"/>
+    <w:basedOn w:val="846"/>
     <w:uiPriority w:val="99"/>
     <w:pPr>
       <w:pBdr/>
@@ -30728,9 +31462,9 @@
       </w:tcPr>
     </w:tblStylePr>
   </w:style>
-  <w:style w:type="table" w:styleId="805">
+  <w:style w:type="table" w:styleId="809">
     <w:name w:val="Lined - Accent 4"/>
-    <w:basedOn w:val="842"/>
+    <w:basedOn w:val="846"/>
     <w:uiPriority w:val="99"/>
     <w:pPr>
       <w:pBdr/>
@@ -30965,9 +31699,9 @@
       </w:tcPr>
     </w:tblStylePr>
   </w:style>
-  <w:style w:type="table" w:styleId="806">
+  <w:style w:type="table" w:styleId="810">
     <w:name w:val="Lined - Accent 5"/>
-    <w:basedOn w:val="842"/>
+    <w:basedOn w:val="846"/>
     <w:uiPriority w:val="99"/>
     <w:pPr>
       <w:pBdr/>
@@ -31202,9 +31936,9 @@
       </w:tcPr>
     </w:tblStylePr>
   </w:style>
-  <w:style w:type="table" w:styleId="807">
+  <w:style w:type="table" w:styleId="811">
     <w:name w:val="Lined - Accent 6"/>
-    <w:basedOn w:val="842"/>
+    <w:basedOn w:val="846"/>
     <w:uiPriority w:val="99"/>
     <w:pPr>
       <w:pBdr/>
@@ -31439,9 +32173,9 @@
       </w:tcPr>
     </w:tblStylePr>
   </w:style>
-  <w:style w:type="table" w:styleId="808">
+  <w:style w:type="table" w:styleId="812">
     <w:name w:val="Bordered &amp; Lined - Accent"/>
-    <w:basedOn w:val="842"/>
+    <w:basedOn w:val="846"/>
     <w:uiPriority w:val="99"/>
     <w:pPr>
       <w:pBdr/>
@@ -31683,9 +32417,9 @@
       </w:tcPr>
     </w:tblStylePr>
   </w:style>
-  <w:style w:type="table" w:styleId="809">
+  <w:style w:type="table" w:styleId="813">
     <w:name w:val="Bordered &amp; Lined - Accent 1"/>
-    <w:basedOn w:val="842"/>
+    <w:basedOn w:val="846"/>
     <w:uiPriority w:val="99"/>
     <w:pPr>
       <w:pBdr/>
@@ -31927,9 +32661,9 @@
       </w:tcPr>
     </w:tblStylePr>
   </w:style>
-  <w:style w:type="table" w:styleId="810">
+  <w:style w:type="table" w:styleId="814">
     <w:name w:val="Bordered &amp; Lined - Accent 2"/>
-    <w:basedOn w:val="842"/>
+    <w:basedOn w:val="846"/>
     <w:uiPriority w:val="99"/>
     <w:pPr>
       <w:pBdr/>
@@ -32171,9 +32905,9 @@
       </w:tcPr>
     </w:tblStylePr>
   </w:style>
-  <w:style w:type="table" w:styleId="811">
+  <w:style w:type="table" w:styleId="815">
     <w:name w:val="Bordered &amp; Lined - Accent 3"/>
-    <w:basedOn w:val="842"/>
+    <w:basedOn w:val="846"/>
     <w:uiPriority w:val="99"/>
     <w:pPr>
       <w:pBdr/>
@@ -32415,9 +33149,9 @@
       </w:tcPr>
     </w:tblStylePr>
   </w:style>
-  <w:style w:type="table" w:styleId="812">
+  <w:style w:type="table" w:styleId="816">
     <w:name w:val="Bordered &amp; Lined - Accent 4"/>
-    <w:basedOn w:val="842"/>
+    <w:basedOn w:val="846"/>
     <w:uiPriority w:val="99"/>
     <w:pPr>
       <w:pBdr/>
@@ -32659,9 +33393,9 @@
       </w:tcPr>
     </w:tblStylePr>
   </w:style>
-  <w:style w:type="table" w:styleId="813">
+  <w:style w:type="table" w:styleId="817">
     <w:name w:val="Bordered &amp; Lined - Accent 5"/>
-    <w:basedOn w:val="842"/>
+    <w:basedOn w:val="846"/>
     <w:uiPriority w:val="99"/>
     <w:pPr>
       <w:pBdr/>
@@ -32903,9 +33637,9 @@
       </w:tcPr>
     </w:tblStylePr>
   </w:style>
-  <w:style w:type="table" w:styleId="814">
+  <w:style w:type="table" w:styleId="818">
     <w:name w:val="Bordered &amp; Lined - Accent 6"/>
-    <w:basedOn w:val="842"/>
+    <w:basedOn w:val="846"/>
     <w:uiPriority w:val="99"/>
     <w:pPr>
       <w:pBdr/>
@@ -33147,9 +33881,9 @@
       </w:tcPr>
     </w:tblStylePr>
   </w:style>
-  <w:style w:type="table" w:styleId="815">
+  <w:style w:type="table" w:styleId="819">
     <w:name w:val="Bordered"/>
-    <w:basedOn w:val="842"/>
+    <w:basedOn w:val="846"/>
     <w:uiPriority w:val="99"/>
     <w:pPr>
       <w:pBdr/>
@@ -33378,9 +34112,9 @@
       </w:tcPr>
     </w:tblStylePr>
   </w:style>
-  <w:style w:type="table" w:styleId="816">
+  <w:style w:type="table" w:styleId="820">
     <w:name w:val="Bordered - Accent 1"/>
-    <w:basedOn w:val="842"/>
+    <w:basedOn w:val="846"/>
     <w:uiPriority w:val="99"/>
     <w:pPr>
       <w:pBdr/>
@@ -33609,9 +34343,9 @@
       </w:tcPr>
     </w:tblStylePr>
   </w:style>
-  <w:style w:type="table" w:styleId="817">
+  <w:style w:type="table" w:styleId="821">
     <w:name w:val="Bordered - Accent 2"/>
-    <w:basedOn w:val="842"/>
+    <w:basedOn w:val="846"/>
     <w:uiPriority w:val="99"/>
     <w:pPr>
       <w:pBdr/>
@@ -33840,9 +34574,9 @@
       </w:tcPr>
     </w:tblStylePr>
   </w:style>
-  <w:style w:type="table" w:styleId="818">
+  <w:style w:type="table" w:styleId="822">
     <w:name w:val="Bordered - Accent 3"/>
-    <w:basedOn w:val="842"/>
+    <w:basedOn w:val="846"/>
     <w:uiPriority w:val="99"/>
     <w:pPr>
       <w:pBdr/>
@@ -34071,9 +34805,9 @@
       </w:tcPr>
     </w:tblStylePr>
   </w:style>
-  <w:style w:type="table" w:styleId="819">
+  <w:style w:type="table" w:styleId="823">
     <w:name w:val="Bordered - Accent 4"/>
-    <w:basedOn w:val="842"/>
+    <w:basedOn w:val="846"/>
     <w:uiPriority w:val="99"/>
     <w:pPr>
       <w:pBdr/>
@@ -34302,9 +35036,9 @@
       </w:tcPr>
     </w:tblStylePr>
   </w:style>
-  <w:style w:type="table" w:styleId="820">
+  <w:style w:type="table" w:styleId="824">
     <w:name w:val="Bordered - Accent 5"/>
-    <w:basedOn w:val="842"/>
+    <w:basedOn w:val="846"/>
     <w:uiPriority w:val="99"/>
     <w:pPr>
       <w:pBdr/>
@@ -34533,9 +35267,9 @@
       </w:tcPr>
     </w:tblStylePr>
   </w:style>
-  <w:style w:type="table" w:styleId="821">
+  <w:style w:type="table" w:styleId="825">
     <w:name w:val="Bordered - Accent 6"/>
-    <w:basedOn w:val="842"/>
+    <w:basedOn w:val="846"/>
     <w:uiPriority w:val="99"/>
     <w:pPr>
       <w:pBdr/>
@@ -34764,7 +35498,7 @@
       </w:tcPr>
     </w:tblStylePr>
   </w:style>
-  <w:style w:type="character" w:styleId="822">
+  <w:style w:type="character" w:styleId="826">
     <w:name w:val="Hyperlink"/>
     <w:uiPriority w:val="99"/>
     <w:unhideWhenUsed/>
@@ -34778,10 +35512,10 @@
       <w:u w:val="single"/>
     </w:rPr>
   </w:style>
-  <w:style w:type="paragraph" w:styleId="823">
+  <w:style w:type="paragraph" w:styleId="827">
     <w:name w:val="footnote text"/>
-    <w:basedOn w:val="840"/>
-    <w:link w:val="824"/>
+    <w:basedOn w:val="844"/>
+    <w:link w:val="828"/>
     <w:uiPriority w:val="99"/>
     <w:semiHidden/>
     <w:unhideWhenUsed/>
@@ -34794,9 +35528,9 @@
       <w:sz w:val="18"/>
     </w:rPr>
   </w:style>
-  <w:style w:type="character" w:styleId="824">
+  <w:style w:type="character" w:styleId="828">
     <w:name w:val="Footnote Text Char"/>
-    <w:link w:val="823"/>
+    <w:link w:val="827"/>
     <w:uiPriority w:val="99"/>
     <w:pPr>
       <w:pBdr/>
@@ -34807,9 +35541,9 @@
       <w:sz w:val="18"/>
     </w:rPr>
   </w:style>
-  <w:style w:type="character" w:styleId="825">
+  <w:style w:type="character" w:styleId="829">
     <w:name w:val="footnote reference"/>
-    <w:basedOn w:val="841"/>
+    <w:basedOn w:val="845"/>
     <w:uiPriority w:val="99"/>
     <w:unhideWhenUsed/>
     <w:pPr>
@@ -34821,10 +35555,10 @@
       <w:vertAlign w:val="superscript"/>
     </w:rPr>
   </w:style>
-  <w:style w:type="paragraph" w:styleId="826">
+  <w:style w:type="paragraph" w:styleId="830">
     <w:name w:val="endnote text"/>
-    <w:basedOn w:val="840"/>
-    <w:link w:val="827"/>
+    <w:basedOn w:val="844"/>
+    <w:link w:val="831"/>
     <w:uiPriority w:val="99"/>
     <w:semiHidden/>
     <w:unhideWhenUsed/>
@@ -34837,9 +35571,9 @@
       <w:sz w:val="20"/>
     </w:rPr>
   </w:style>
-  <w:style w:type="character" w:styleId="827">
+  <w:style w:type="character" w:styleId="831">
     <w:name w:val="Endnote Text Char"/>
-    <w:link w:val="826"/>
+    <w:link w:val="830"/>
     <w:uiPriority w:val="99"/>
     <w:pPr>
       <w:pBdr/>
@@ -34850,9 +35584,9 @@
       <w:sz w:val="20"/>
     </w:rPr>
   </w:style>
-  <w:style w:type="character" w:styleId="828">
+  <w:style w:type="character" w:styleId="832">
     <w:name w:val="endnote reference"/>
-    <w:basedOn w:val="841"/>
+    <w:basedOn w:val="845"/>
     <w:uiPriority w:val="99"/>
     <w:semiHidden/>
     <w:unhideWhenUsed/>
@@ -34865,10 +35599,10 @@
       <w:vertAlign w:val="superscript"/>
     </w:rPr>
   </w:style>
-  <w:style w:type="paragraph" w:styleId="829">
+  <w:style w:type="paragraph" w:styleId="833">
     <w:name w:val="toc 1"/>
-    <w:basedOn w:val="840"/>
-    <w:next w:val="840"/>
+    <w:basedOn w:val="844"/>
+    <w:next w:val="844"/>
     <w:uiPriority w:val="39"/>
     <w:unhideWhenUsed/>
     <w:pPr>
@@ -34877,10 +35611,10 @@
       <w:ind w:right="0" w:firstLine="0" w:left="0"/>
     </w:pPr>
   </w:style>
-  <w:style w:type="paragraph" w:styleId="830">
+  <w:style w:type="paragraph" w:styleId="834">
     <w:name w:val="toc 2"/>
-    <w:basedOn w:val="840"/>
-    <w:next w:val="840"/>
+    <w:basedOn w:val="844"/>
+    <w:next w:val="844"/>
     <w:uiPriority w:val="39"/>
     <w:unhideWhenUsed/>
     <w:pPr>
@@ -34889,10 +35623,10 @@
       <w:ind w:right="0" w:firstLine="0" w:left="283"/>
     </w:pPr>
   </w:style>
-  <w:style w:type="paragraph" w:styleId="831">
+  <w:style w:type="paragraph" w:styleId="835">
     <w:name w:val="toc 3"/>
-    <w:basedOn w:val="840"/>
-    <w:next w:val="840"/>
+    <w:basedOn w:val="844"/>
+    <w:next w:val="844"/>
     <w:uiPriority w:val="39"/>
     <w:unhideWhenUsed/>
     <w:pPr>
@@ -34901,10 +35635,10 @@
       <w:ind w:right="0" w:firstLine="0" w:left="567"/>
     </w:pPr>
   </w:style>
-  <w:style w:type="paragraph" w:styleId="832">
+  <w:style w:type="paragraph" w:styleId="836">
     <w:name w:val="toc 4"/>
-    <w:basedOn w:val="840"/>
-    <w:next w:val="840"/>
+    <w:basedOn w:val="844"/>
+    <w:next w:val="844"/>
     <w:uiPriority w:val="39"/>
     <w:unhideWhenUsed/>
     <w:pPr>
@@ -34913,10 +35647,10 @@
       <w:ind w:right="0" w:firstLine="0" w:left="850"/>
     </w:pPr>
   </w:style>
-  <w:style w:type="paragraph" w:styleId="833">
+  <w:style w:type="paragraph" w:styleId="837">
     <w:name w:val="toc 5"/>
-    <w:basedOn w:val="840"/>
-    <w:next w:val="840"/>
+    <w:basedOn w:val="844"/>
+    <w:next w:val="844"/>
     <w:uiPriority w:val="39"/>
     <w:unhideWhenUsed/>
     <w:pPr>
@@ -34925,10 +35659,10 @@
       <w:ind w:right="0" w:firstLine="0" w:left="1134"/>
     </w:pPr>
   </w:style>
-  <w:style w:type="paragraph" w:styleId="834">
+  <w:style w:type="paragraph" w:styleId="838">
     <w:name w:val="toc 6"/>
-    <w:basedOn w:val="840"/>
-    <w:next w:val="840"/>
+    <w:basedOn w:val="844"/>
+    <w:next w:val="844"/>
     <w:uiPriority w:val="39"/>
     <w:unhideWhenUsed/>
     <w:pPr>
@@ -34937,10 +35671,10 @@
       <w:ind w:right="0" w:firstLine="0" w:left="1417"/>
     </w:pPr>
   </w:style>
-  <w:style w:type="paragraph" w:styleId="835">
+  <w:style w:type="paragraph" w:styleId="839">
     <w:name w:val="toc 7"/>
-    <w:basedOn w:val="840"/>
-    <w:next w:val="840"/>
+    <w:basedOn w:val="844"/>
+    <w:next w:val="844"/>
     <w:uiPriority w:val="39"/>
     <w:unhideWhenUsed/>
     <w:pPr>
@@ -34949,10 +35683,10 @@
       <w:ind w:right="0" w:firstLine="0" w:left="1701"/>
     </w:pPr>
   </w:style>
-  <w:style w:type="paragraph" w:styleId="836">
+  <w:style w:type="paragraph" w:styleId="840">
     <w:name w:val="toc 8"/>
-    <w:basedOn w:val="840"/>
-    <w:next w:val="840"/>
+    <w:basedOn w:val="844"/>
+    <w:next w:val="844"/>
     <w:uiPriority w:val="39"/>
     <w:unhideWhenUsed/>
     <w:pPr>
@@ -34961,10 +35695,10 @@
       <w:ind w:right="0" w:firstLine="0" w:left="1984"/>
     </w:pPr>
   </w:style>
-  <w:style w:type="paragraph" w:styleId="837">
+  <w:style w:type="paragraph" w:styleId="841">
     <w:name w:val="toc 9"/>
-    <w:basedOn w:val="840"/>
-    <w:next w:val="840"/>
+    <w:basedOn w:val="844"/>
+    <w:next w:val="844"/>
     <w:uiPriority w:val="39"/>
     <w:unhideWhenUsed/>
     <w:pPr>
@@ -34973,7 +35707,7 @@
       <w:ind w:right="0" w:firstLine="0" w:left="2268"/>
     </w:pPr>
   </w:style>
-  <w:style w:type="paragraph" w:styleId="838">
+  <w:style w:type="paragraph" w:styleId="842">
     <w:name w:val="TOC Heading"/>
     <w:uiPriority w:val="39"/>
     <w:unhideWhenUsed/>
@@ -34983,10 +35717,10 @@
       <w:ind/>
     </w:pPr>
   </w:style>
-  <w:style w:type="paragraph" w:styleId="839">
+  <w:style w:type="paragraph" w:styleId="843">
     <w:name w:val="table of figures"/>
-    <w:basedOn w:val="840"/>
-    <w:next w:val="840"/>
+    <w:basedOn w:val="844"/>
+    <w:next w:val="844"/>
     <w:uiPriority w:val="99"/>
     <w:unhideWhenUsed/>
     <w:pPr>
@@ -34995,7 +35729,7 @@
       <w:ind/>
     </w:pPr>
   </w:style>
-  <w:style w:type="paragraph" w:styleId="840" w:default="1">
+  <w:style w:type="paragraph" w:styleId="844" w:default="1">
     <w:name w:val="Normal"/>
     <w:qFormat/>
     <w:pPr>
@@ -35004,7 +35738,7 @@
       <w:ind/>
     </w:pPr>
   </w:style>
-  <w:style w:type="character" w:styleId="841" w:default="1">
+  <w:style w:type="character" w:styleId="845" w:default="1">
     <w:name w:val="Default Paragraph Font"/>
     <w:uiPriority w:val="1"/>
     <w:semiHidden/>
@@ -35015,7 +35749,7 @@
       <w:ind/>
     </w:pPr>
   </w:style>
-  <w:style w:type="table" w:styleId="842" w:default="1">
+  <w:style w:type="table" w:styleId="846" w:default="1">
     <w:name w:val="Normal Table"/>
     <w:uiPriority w:val="99"/>
     <w:semiHidden/>
@@ -35208,7 +35942,7 @@
       </w:tcPr>
     </w:tblStylePr>
   </w:style>
-  <w:style w:type="numbering" w:styleId="843" w:default="1">
+  <w:style w:type="numbering" w:styleId="847" w:default="1">
     <w:name w:val="No List"/>
     <w:uiPriority w:val="99"/>
     <w:semiHidden/>
@@ -35219,11 +35953,11 @@
       <w:ind/>
     </w:pPr>
   </w:style>
-  <w:style w:type="paragraph" w:styleId="844">
+  <w:style w:type="paragraph" w:styleId="848">
     <w:name w:val="Title"/>
-    <w:basedOn w:val="840"/>
-    <w:next w:val="840"/>
-    <w:link w:val="845"/>
+    <w:basedOn w:val="844"/>
+    <w:next w:val="844"/>
+    <w:link w:val="849"/>
     <w:uiPriority w:val="10"/>
     <w:qFormat/>
     <w:pPr>
@@ -35241,10 +35975,10 @@
       <w:lang w:eastAsia="es-MX"/>
     </w:rPr>
   </w:style>
-  <w:style w:type="character" w:styleId="845" w:customStyle="1">
+  <w:style w:type="character" w:styleId="849" w:customStyle="1">
     <w:name w:val="Título Car"/>
-    <w:basedOn w:val="841"/>
-    <w:link w:val="844"/>
+    <w:basedOn w:val="845"/>
+    <w:link w:val="848"/>
     <w:uiPriority w:val="10"/>
     <w:pPr>
       <w:pBdr/>
@@ -35260,11 +35994,11 @@
       <w:lang w:eastAsia="es-MX"/>
     </w:rPr>
   </w:style>
-  <w:style w:type="paragraph" w:styleId="846">
+  <w:style w:type="paragraph" w:styleId="850">
     <w:name w:val="Subtitle"/>
-    <w:basedOn w:val="840"/>
-    <w:next w:val="840"/>
-    <w:link w:val="847"/>
+    <w:basedOn w:val="844"/>
+    <w:next w:val="844"/>
+    <w:link w:val="851"/>
     <w:uiPriority w:val="11"/>
     <w:qFormat/>
     <w:pPr>
@@ -35282,10 +36016,10 @@
       <w:lang w:eastAsia="es-MX"/>
     </w:rPr>
   </w:style>
-  <w:style w:type="character" w:styleId="847" w:customStyle="1">
+  <w:style w:type="character" w:styleId="851" w:customStyle="1">
     <w:name w:val="Subtítulo Car"/>
-    <w:basedOn w:val="841"/>
-    <w:link w:val="846"/>
+    <w:basedOn w:val="845"/>
+    <w:link w:val="850"/>
     <w:uiPriority w:val="11"/>
     <w:pPr>
       <w:pBdr/>

</xml_diff>